<commit_message>
lession 4 gb KONSPEKT
</commit_message>
<xml_diff>
--- a/2_lession/lession-2 to Python.docx
+++ b/2_lession/lession-2 to Python.docx
@@ -314,47 +314,7 @@
           <w:sz w:val="32"/>
           <w:szCs w:val="32"/>
         </w:rPr>
-        <w:t xml:space="preserve"> </w:t>
-      </w:r>
-      <w:r>
-        <w:rPr>
-          <w:rFonts w:ascii="Bookman Old Style" w:hAnsi="Bookman Old Style" w:cs="Tahoma"/>
-          <w:sz w:val="32"/>
-          <w:szCs w:val="32"/>
-        </w:rPr>
-        <w:t xml:space="preserve"> (</w:t>
-      </w:r>
-      <w:r>
-        <w:rPr>
-          <w:rFonts w:ascii="Bookman Old Style" w:hAnsi="Bookman Old Style" w:cs="Tahoma"/>
-          <w:sz w:val="32"/>
-          <w:szCs w:val="32"/>
-        </w:rPr>
-        <w:t xml:space="preserve"> лекция </w:t>
-      </w:r>
-      <w:r>
-        <w:rPr>
-          <w:rFonts w:ascii="Bookman Old Style" w:hAnsi="Bookman Old Style" w:cs="Tahoma"/>
-          <w:sz w:val="32"/>
-          <w:szCs w:val="32"/>
-        </w:rPr>
-        <w:t>от 1</w:t>
-      </w:r>
-      <w:r>
-        <w:rPr>
-          <w:rFonts w:ascii="Bookman Old Style" w:hAnsi="Bookman Old Style" w:cs="Tahoma"/>
-          <w:sz w:val="32"/>
-          <w:szCs w:val="32"/>
-        </w:rPr>
-        <w:t>7</w:t>
-      </w:r>
-      <w:r>
-        <w:rPr>
-          <w:rFonts w:ascii="Bookman Old Style" w:hAnsi="Bookman Old Style" w:cs="Tahoma"/>
-          <w:sz w:val="32"/>
-          <w:szCs w:val="32"/>
-        </w:rPr>
-        <w:t>.12.2022)</w:t>
+        <w:t xml:space="preserve">  ( лекция от 17.12.2022)</w:t>
       </w:r>
     </w:p>
     <w:p>
@@ -865,7 +825,7 @@
                 <w:sz w:val="30"/>
                 <w:szCs w:val="30"/>
               </w:rPr>
-              <w:t>8</w:t>
+              <w:t>9</w:t>
             </w:r>
           </w:p>
         </w:tc>
@@ -935,7 +895,7 @@
                 <w:sz w:val="30"/>
                 <w:szCs w:val="30"/>
               </w:rPr>
-              <w:t>8</w:t>
+              <w:t>9</w:t>
             </w:r>
           </w:p>
         </w:tc>
@@ -1026,7 +986,7 @@
                 <w:sz w:val="30"/>
                 <w:szCs w:val="30"/>
               </w:rPr>
-              <w:t>8</w:t>
+              <w:t>9</w:t>
             </w:r>
           </w:p>
         </w:tc>
@@ -1092,7 +1052,7 @@
                 <w:sz w:val="30"/>
                 <w:szCs w:val="30"/>
               </w:rPr>
-              <w:t>9</w:t>
+              <w:t>10</w:t>
             </w:r>
           </w:p>
         </w:tc>
@@ -1140,7 +1100,7 @@
                 <w:sz w:val="30"/>
                 <w:szCs w:val="30"/>
               </w:rPr>
-              <w:t>9</w:t>
+              <w:t>10</w:t>
             </w:r>
           </w:p>
         </w:tc>
@@ -1220,7 +1180,15 @@
                 <w:sz w:val="30"/>
                 <w:szCs w:val="30"/>
               </w:rPr>
-              <w:t>10</w:t>
+              <w:t>1</w:t>
+            </w:r>
+            <w:r>
+              <w:rPr>
+                <w:rFonts w:ascii="Bookman Old Style" w:hAnsi="Bookman Old Style"/>
+                <w:sz w:val="30"/>
+                <w:szCs w:val="30"/>
+              </w:rPr>
+              <w:t>1</w:t>
             </w:r>
           </w:p>
         </w:tc>
@@ -1300,7 +1268,15 @@
                 <w:sz w:val="30"/>
                 <w:szCs w:val="30"/>
               </w:rPr>
-              <w:t>11</w:t>
+              <w:t>1</w:t>
+            </w:r>
+            <w:r>
+              <w:rPr>
+                <w:rFonts w:ascii="Bookman Old Style" w:hAnsi="Bookman Old Style"/>
+                <w:sz w:val="30"/>
+                <w:szCs w:val="30"/>
+              </w:rPr>
+              <w:t>2</w:t>
             </w:r>
           </w:p>
         </w:tc>
@@ -1365,7 +1341,15 @@
                 <w:sz w:val="30"/>
                 <w:szCs w:val="30"/>
               </w:rPr>
-              <w:t>11</w:t>
+              <w:t>1</w:t>
+            </w:r>
+            <w:r>
+              <w:rPr>
+                <w:rFonts w:ascii="Bookman Old Style" w:hAnsi="Bookman Old Style"/>
+                <w:sz w:val="30"/>
+                <w:szCs w:val="30"/>
+              </w:rPr>
+              <w:t>2</w:t>
             </w:r>
           </w:p>
         </w:tc>
@@ -1422,7 +1406,15 @@
                 <w:sz w:val="30"/>
                 <w:szCs w:val="30"/>
               </w:rPr>
-              <w:t>12</w:t>
+              <w:t>1</w:t>
+            </w:r>
+            <w:r>
+              <w:rPr>
+                <w:rFonts w:ascii="Bookman Old Style" w:hAnsi="Bookman Old Style"/>
+                <w:sz w:val="30"/>
+                <w:szCs w:val="30"/>
+              </w:rPr>
+              <w:t>3</w:t>
             </w:r>
           </w:p>
         </w:tc>
@@ -1470,7 +1462,15 @@
                 <w:sz w:val="30"/>
                 <w:szCs w:val="30"/>
               </w:rPr>
-              <w:t>12</w:t>
+              <w:t>1</w:t>
+            </w:r>
+            <w:r>
+              <w:rPr>
+                <w:rFonts w:ascii="Bookman Old Style" w:hAnsi="Bookman Old Style"/>
+                <w:sz w:val="30"/>
+                <w:szCs w:val="30"/>
+              </w:rPr>
+              <w:t>3</w:t>
             </w:r>
           </w:p>
         </w:tc>
@@ -1550,7 +1550,15 @@
                 <w:sz w:val="30"/>
                 <w:szCs w:val="30"/>
               </w:rPr>
-              <w:t>13</w:t>
+              <w:t>1</w:t>
+            </w:r>
+            <w:r>
+              <w:rPr>
+                <w:rFonts w:ascii="Bookman Old Style" w:hAnsi="Bookman Old Style"/>
+                <w:sz w:val="30"/>
+                <w:szCs w:val="30"/>
+              </w:rPr>
+              <w:t>4</w:t>
             </w:r>
           </w:p>
         </w:tc>
@@ -1598,7 +1606,15 @@
                 <w:sz w:val="30"/>
                 <w:szCs w:val="30"/>
               </w:rPr>
-              <w:t>13</w:t>
+              <w:t>1</w:t>
+            </w:r>
+            <w:r>
+              <w:rPr>
+                <w:rFonts w:ascii="Bookman Old Style" w:hAnsi="Bookman Old Style"/>
+                <w:sz w:val="30"/>
+                <w:szCs w:val="30"/>
+              </w:rPr>
+              <w:t>4</w:t>
             </w:r>
           </w:p>
         </w:tc>
@@ -1646,7 +1662,15 @@
                 <w:sz w:val="30"/>
                 <w:szCs w:val="30"/>
               </w:rPr>
-              <w:t>13</w:t>
+              <w:t>1</w:t>
+            </w:r>
+            <w:r>
+              <w:rPr>
+                <w:rFonts w:ascii="Bookman Old Style" w:hAnsi="Bookman Old Style"/>
+                <w:sz w:val="30"/>
+                <w:szCs w:val="30"/>
+              </w:rPr>
+              <w:t>4</w:t>
             </w:r>
           </w:p>
         </w:tc>
@@ -1735,7 +1759,15 @@
                 <w:sz w:val="30"/>
                 <w:szCs w:val="30"/>
               </w:rPr>
-              <w:t>14</w:t>
+              <w:t>1</w:t>
+            </w:r>
+            <w:r>
+              <w:rPr>
+                <w:rFonts w:ascii="Bookman Old Style" w:hAnsi="Bookman Old Style"/>
+                <w:sz w:val="30"/>
+                <w:szCs w:val="30"/>
+              </w:rPr>
+              <w:t>5</w:t>
             </w:r>
           </w:p>
         </w:tc>
@@ -1819,8 +1851,18 @@
                 <w:sz w:val="30"/>
                 <w:szCs w:val="30"/>
               </w:rPr>
-              <w:t>14</w:t>
+              <w:t>1</w:t>
             </w:r>
+            <w:r>
+              <w:rPr>
+                <w:rFonts w:ascii="Bookman Old Style" w:hAnsi="Bookman Old Style"/>
+                <w:sz w:val="30"/>
+                <w:szCs w:val="30"/>
+              </w:rPr>
+              <w:t>5</w:t>
+            </w:r>
+            <w:bookmarkStart w:id="0" w:name="_GoBack"/>
+            <w:bookmarkEnd w:id="0"/>
           </w:p>
         </w:tc>
       </w:tr>
@@ -1869,8 +1911,6 @@
       <w:r>
         <w:br w:type="page"/>
       </w:r>
-      <w:bookmarkStart w:id="0" w:name="_GoBack"/>
-      <w:bookmarkEnd w:id="0"/>
     </w:p>
     <w:p>
       <w:pPr>
@@ -8255,165 +8295,97 @@
     </w:p>
     <w:p>
       <w:pPr>
-        <w:shd w:val="clear" w:color="auto" w:fill="FFFFFF" w:themeFill="background1"/>
-        <w:jc w:val="right"/>
-        <w:rPr>
-          <w:color w:val="A6A6A6" w:themeColor="background1" w:themeShade="A6"/>
-          <w:sz w:val="26"/>
-          <w:szCs w:val="26"/>
-        </w:rPr>
-      </w:pPr>
-      <w:proofErr w:type="spellStart"/>
+        <w:rPr>
+          <w:rFonts w:ascii="Bookman Old Style" w:hAnsi="Bookman Old Style"/>
+          <w:sz w:val="26"/>
+          <w:szCs w:val="26"/>
+          <w:u w:val="single"/>
+        </w:rPr>
+      </w:pPr>
+      <w:r>
+        <w:rPr>
+          <w:rFonts w:ascii="Bookman Old Style" w:hAnsi="Bookman Old Style"/>
+          <w:sz w:val="26"/>
+          <w:szCs w:val="26"/>
+          <w:u w:val="single"/>
+        </w:rPr>
+        <w:lastRenderedPageBreak/>
+        <w:t xml:space="preserve">Вариант </w:t>
+      </w:r>
+      <w:r>
+        <w:rPr>
+          <w:rFonts w:ascii="Bookman Old Style" w:hAnsi="Bookman Old Style"/>
+          <w:sz w:val="26"/>
+          <w:szCs w:val="26"/>
+          <w:u w:val="single"/>
+        </w:rPr>
+        <w:t>1.</w:t>
+      </w:r>
+      <w:r>
+        <w:rPr>
+          <w:rFonts w:ascii="Bookman Old Style" w:hAnsi="Bookman Old Style"/>
+          <w:sz w:val="26"/>
+          <w:szCs w:val="26"/>
+          <w:u w:val="single"/>
+        </w:rPr>
+        <w:t>5</w:t>
+      </w:r>
+      <w:r>
+        <w:rPr>
+          <w:rFonts w:ascii="Bookman Old Style" w:hAnsi="Bookman Old Style"/>
+          <w:sz w:val="26"/>
+          <w:szCs w:val="26"/>
+          <w:u w:val="single"/>
+        </w:rPr>
+        <w:t>.</w:t>
+      </w:r>
+      <w:r>
+        <w:rPr>
+          <w:rFonts w:ascii="Bookman Old Style" w:hAnsi="Bookman Old Style"/>
+          <w:sz w:val="26"/>
+          <w:szCs w:val="26"/>
+          <w:u w:val="single"/>
+        </w:rPr>
+        <w:t xml:space="preserve"> (из лекции 4</w:t>
+      </w:r>
       <w:proofErr w:type="gramStart"/>
       <w:r>
         <w:rPr>
-          <w:color w:val="A6A6A6" w:themeColor="background1" w:themeShade="A6"/>
-          <w:sz w:val="26"/>
-          <w:szCs w:val="26"/>
-          <w:lang w:val="en-US"/>
-        </w:rPr>
-        <w:lastRenderedPageBreak/>
-        <w:t>timecode</w:t>
-      </w:r>
-      <w:proofErr w:type="spellEnd"/>
+          <w:rFonts w:ascii="Bookman Old Style" w:hAnsi="Bookman Old Style"/>
+          <w:sz w:val="26"/>
+          <w:szCs w:val="26"/>
+          <w:u w:val="single"/>
+        </w:rPr>
+        <w:t xml:space="preserve"> )</w:t>
+      </w:r>
       <w:proofErr w:type="gramEnd"/>
-      <w:r>
-        <w:rPr>
-          <w:color w:val="A6A6A6" w:themeColor="background1" w:themeShade="A6"/>
-          <w:sz w:val="26"/>
-          <w:szCs w:val="26"/>
-        </w:rPr>
-        <w:t>: 11:36</w:t>
-      </w:r>
-    </w:p>
-    <w:p>
-      <w:pPr>
-        <w:shd w:val="clear" w:color="auto" w:fill="FFFFFF" w:themeFill="background1"/>
-        <w:rPr>
-          <w:color w:val="000000" w:themeColor="text1"/>
-          <w:sz w:val="26"/>
-          <w:szCs w:val="26"/>
-        </w:rPr>
-      </w:pPr>
-    </w:p>
-    <w:p>
-      <w:pPr>
-        <w:pStyle w:val="a7"/>
-        <w:jc w:val="center"/>
-      </w:pPr>
-      <w:r>
-        <w:t>2</w:t>
-      </w:r>
-      <w:r>
-        <w:t>. Ф</w:t>
-      </w:r>
-      <w:r>
-        <w:t>ункции и модули</w:t>
-      </w:r>
-    </w:p>
-    <w:p>
-      <w:pPr>
-        <w:rPr>
-          <w:rFonts w:ascii="Bookman Old Style" w:hAnsi="Bookman Old Style"/>
-          <w:sz w:val="26"/>
-          <w:szCs w:val="26"/>
-        </w:rPr>
-      </w:pPr>
-    </w:p>
-    <w:p>
-      <w:pPr>
-        <w:shd w:val="clear" w:color="auto" w:fill="FFFFFF" w:themeFill="background1"/>
-        <w:rPr>
-          <w:rFonts w:ascii="Bookman Old Style" w:hAnsi="Bookman Old Style"/>
-          <w:color w:val="000000" w:themeColor="text1"/>
-          <w:sz w:val="26"/>
-          <w:szCs w:val="26"/>
-          <w:u w:val="single"/>
-        </w:rPr>
-      </w:pPr>
-      <w:r>
-        <w:rPr>
-          <w:rFonts w:ascii="Bookman Old Style" w:hAnsi="Bookman Old Style"/>
-          <w:color w:val="000000" w:themeColor="text1"/>
-          <w:sz w:val="26"/>
-          <w:szCs w:val="26"/>
-          <w:u w:val="single"/>
-        </w:rPr>
-        <w:t>Пример 2.1.</w:t>
-      </w:r>
-    </w:p>
-    <w:p>
-      <w:pPr>
-        <w:shd w:val="clear" w:color="auto" w:fill="FFFFFF" w:themeFill="background1"/>
-        <w:rPr>
-          <w:rFonts w:ascii="Bookman Old Style" w:hAnsi="Bookman Old Style"/>
-          <w:color w:val="000000" w:themeColor="text1"/>
-          <w:sz w:val="26"/>
-          <w:szCs w:val="26"/>
-        </w:rPr>
-      </w:pPr>
-      <w:r>
-        <w:rPr>
-          <w:rFonts w:ascii="Bookman Old Style" w:hAnsi="Bookman Old Style"/>
-          <w:color w:val="000000" w:themeColor="text1"/>
-          <w:sz w:val="26"/>
-          <w:szCs w:val="26"/>
-        </w:rPr>
-        <w:t>Вызов ф-</w:t>
-      </w:r>
-      <w:proofErr w:type="spellStart"/>
-      <w:r>
-        <w:rPr>
-          <w:rFonts w:ascii="Bookman Old Style" w:hAnsi="Bookman Old Style"/>
-          <w:color w:val="000000" w:themeColor="text1"/>
-          <w:sz w:val="26"/>
-          <w:szCs w:val="26"/>
-        </w:rPr>
-        <w:t>ции</w:t>
-      </w:r>
-      <w:proofErr w:type="spellEnd"/>
-      <w:r>
-        <w:rPr>
-          <w:rFonts w:ascii="Bookman Old Style" w:hAnsi="Bookman Old Style"/>
-          <w:color w:val="000000" w:themeColor="text1"/>
-          <w:sz w:val="26"/>
-          <w:szCs w:val="26"/>
-        </w:rPr>
-        <w:t xml:space="preserve"> из другого файла</w:t>
-      </w:r>
-    </w:p>
-    <w:p>
-      <w:pPr>
-        <w:shd w:val="clear" w:color="auto" w:fill="FFFFFF" w:themeFill="background1"/>
-        <w:rPr>
-          <w:rFonts w:ascii="Bookman Old Style" w:hAnsi="Bookman Old Style"/>
-          <w:color w:val="000000" w:themeColor="text1"/>
-          <w:sz w:val="26"/>
-          <w:szCs w:val="26"/>
-        </w:rPr>
-      </w:pPr>
-    </w:p>
-    <w:p>
-      <w:pPr>
-        <w:shd w:val="clear" w:color="auto" w:fill="FFFFFF" w:themeFill="background1"/>
-        <w:ind w:left="-993"/>
-        <w:rPr>
-          <w:rFonts w:ascii="Bookman Old Style" w:hAnsi="Bookman Old Style"/>
-          <w:color w:val="000000" w:themeColor="text1"/>
-          <w:sz w:val="26"/>
-          <w:szCs w:val="26"/>
-        </w:rPr>
-      </w:pPr>
-      <w:r>
-        <w:rPr>
-          <w:rFonts w:ascii="Bookman Old Style" w:hAnsi="Bookman Old Style"/>
+    </w:p>
+    <w:p>
+      <w:pPr>
+        <w:rPr>
+          <w:color w:val="000000" w:themeColor="text1"/>
+          <w:sz w:val="26"/>
+          <w:szCs w:val="26"/>
+        </w:rPr>
+      </w:pPr>
+    </w:p>
+    <w:p>
+      <w:pPr>
+        <w:rPr>
+          <w:color w:val="000000" w:themeColor="text1"/>
+          <w:sz w:val="26"/>
+          <w:szCs w:val="26"/>
+        </w:rPr>
+      </w:pPr>
+      <w:r>
+        <w:rPr>
           <w:noProof/>
         </w:rPr>
         <w:drawing>
-          <wp:inline distT="0" distB="0" distL="0" distR="0" wp14:anchorId="7619E4FC" wp14:editId="5A7296C6">
-            <wp:extent cx="6687898" cy="2419350"/>
+          <wp:inline distT="0" distB="0" distL="0" distR="0" wp14:anchorId="357FF9AF" wp14:editId="69E6A1FF">
+            <wp:extent cx="5940425" cy="5787761"/>
             <wp:effectExtent l="0" t="0" r="0" b="0"/>
-            <wp:docPr id="11" name="Рисунок 11"/>
+            <wp:docPr id="5" name="Рисунок 5"/>
             <wp:cNvGraphicFramePr>
               <a:graphicFrameLocks xmlns:a="http://schemas.openxmlformats.org/drawingml/2006/main" noChangeAspect="1"/>
             </wp:cNvGraphicFramePr>
@@ -8433,7 +8405,7 @@
                   <pic:spPr>
                     <a:xfrm>
                       <a:off x="0" y="0"/>
-                      <a:ext cx="6688243" cy="2419475"/>
+                      <a:ext cx="5940425" cy="5787761"/>
                     </a:xfrm>
                     <a:prstGeom prst="rect">
                       <a:avLst/>
@@ -8448,6 +8420,163 @@
     </w:p>
     <w:p>
       <w:pPr>
+        <w:rPr>
+          <w:color w:val="000000" w:themeColor="text1"/>
+          <w:sz w:val="26"/>
+          <w:szCs w:val="26"/>
+        </w:rPr>
+      </w:pPr>
+      <w:r>
+        <w:rPr>
+          <w:color w:val="000000" w:themeColor="text1"/>
+          <w:sz w:val="26"/>
+          <w:szCs w:val="26"/>
+        </w:rPr>
+        <w:br w:type="page"/>
+      </w:r>
+    </w:p>
+    <w:p>
+      <w:pPr>
+        <w:shd w:val="clear" w:color="auto" w:fill="FFFFFF" w:themeFill="background1"/>
+        <w:jc w:val="right"/>
+        <w:rPr>
+          <w:color w:val="A6A6A6" w:themeColor="background1" w:themeShade="A6"/>
+          <w:sz w:val="26"/>
+          <w:szCs w:val="26"/>
+        </w:rPr>
+      </w:pPr>
+      <w:proofErr w:type="spellStart"/>
+      <w:proofErr w:type="gramStart"/>
+      <w:r>
+        <w:rPr>
+          <w:color w:val="A6A6A6" w:themeColor="background1" w:themeShade="A6"/>
+          <w:sz w:val="26"/>
+          <w:szCs w:val="26"/>
+          <w:lang w:val="en-US"/>
+        </w:rPr>
+        <w:lastRenderedPageBreak/>
+        <w:t>timecode</w:t>
+      </w:r>
+      <w:proofErr w:type="spellEnd"/>
+      <w:proofErr w:type="gramEnd"/>
+      <w:r>
+        <w:rPr>
+          <w:color w:val="A6A6A6" w:themeColor="background1" w:themeShade="A6"/>
+          <w:sz w:val="26"/>
+          <w:szCs w:val="26"/>
+        </w:rPr>
+        <w:t>: 11:36</w:t>
+      </w:r>
+    </w:p>
+    <w:p>
+      <w:pPr>
+        <w:shd w:val="clear" w:color="auto" w:fill="FFFFFF" w:themeFill="background1"/>
+        <w:rPr>
+          <w:color w:val="000000" w:themeColor="text1"/>
+          <w:sz w:val="26"/>
+          <w:szCs w:val="26"/>
+        </w:rPr>
+      </w:pPr>
+    </w:p>
+    <w:p>
+      <w:pPr>
+        <w:pStyle w:val="a7"/>
+        <w:jc w:val="center"/>
+      </w:pPr>
+      <w:r>
+        <w:t>2</w:t>
+      </w:r>
+      <w:r>
+        <w:t>. Ф</w:t>
+      </w:r>
+      <w:r>
+        <w:t>ункции и модули</w:t>
+      </w:r>
+    </w:p>
+    <w:p>
+      <w:pPr>
+        <w:rPr>
+          <w:rFonts w:ascii="Bookman Old Style" w:hAnsi="Bookman Old Style"/>
+          <w:sz w:val="26"/>
+          <w:szCs w:val="26"/>
+        </w:rPr>
+      </w:pPr>
+    </w:p>
+    <w:p>
+      <w:pPr>
+        <w:shd w:val="clear" w:color="auto" w:fill="FFFFFF" w:themeFill="background1"/>
+        <w:rPr>
+          <w:rFonts w:ascii="Bookman Old Style" w:hAnsi="Bookman Old Style"/>
+          <w:color w:val="000000" w:themeColor="text1"/>
+          <w:sz w:val="26"/>
+          <w:szCs w:val="26"/>
+          <w:u w:val="single"/>
+        </w:rPr>
+      </w:pPr>
+      <w:r>
+        <w:rPr>
+          <w:rFonts w:ascii="Bookman Old Style" w:hAnsi="Bookman Old Style"/>
+          <w:color w:val="000000" w:themeColor="text1"/>
+          <w:sz w:val="26"/>
+          <w:szCs w:val="26"/>
+          <w:u w:val="single"/>
+        </w:rPr>
+        <w:t>Пример 2.1.</w:t>
+      </w:r>
+    </w:p>
+    <w:p>
+      <w:pPr>
+        <w:shd w:val="clear" w:color="auto" w:fill="FFFFFF" w:themeFill="background1"/>
+        <w:rPr>
+          <w:rFonts w:ascii="Bookman Old Style" w:hAnsi="Bookman Old Style"/>
+          <w:color w:val="000000" w:themeColor="text1"/>
+          <w:sz w:val="26"/>
+          <w:szCs w:val="26"/>
+        </w:rPr>
+      </w:pPr>
+      <w:r>
+        <w:rPr>
+          <w:rFonts w:ascii="Bookman Old Style" w:hAnsi="Bookman Old Style"/>
+          <w:color w:val="000000" w:themeColor="text1"/>
+          <w:sz w:val="26"/>
+          <w:szCs w:val="26"/>
+        </w:rPr>
+        <w:t>Вызов ф-</w:t>
+      </w:r>
+      <w:proofErr w:type="spellStart"/>
+      <w:r>
+        <w:rPr>
+          <w:rFonts w:ascii="Bookman Old Style" w:hAnsi="Bookman Old Style"/>
+          <w:color w:val="000000" w:themeColor="text1"/>
+          <w:sz w:val="26"/>
+          <w:szCs w:val="26"/>
+        </w:rPr>
+        <w:t>ции</w:t>
+      </w:r>
+      <w:proofErr w:type="spellEnd"/>
+      <w:r>
+        <w:rPr>
+          <w:rFonts w:ascii="Bookman Old Style" w:hAnsi="Bookman Old Style"/>
+          <w:color w:val="000000" w:themeColor="text1"/>
+          <w:sz w:val="26"/>
+          <w:szCs w:val="26"/>
+        </w:rPr>
+        <w:t xml:space="preserve"> из другого файла</w:t>
+      </w:r>
+    </w:p>
+    <w:p>
+      <w:pPr>
+        <w:shd w:val="clear" w:color="auto" w:fill="FFFFFF" w:themeFill="background1"/>
+        <w:rPr>
+          <w:rFonts w:ascii="Bookman Old Style" w:hAnsi="Bookman Old Style"/>
+          <w:color w:val="000000" w:themeColor="text1"/>
+          <w:sz w:val="26"/>
+          <w:szCs w:val="26"/>
+        </w:rPr>
+      </w:pPr>
+    </w:p>
+    <w:p>
+      <w:pPr>
         <w:shd w:val="clear" w:color="auto" w:fill="FFFFFF" w:themeFill="background1"/>
         <w:ind w:left="-993"/>
         <w:rPr>
@@ -8460,590 +8589,13 @@
       <w:r>
         <w:rPr>
           <w:rFonts w:ascii="Bookman Old Style" w:hAnsi="Bookman Old Style"/>
-          <w:color w:val="000000" w:themeColor="text1"/>
-          <w:sz w:val="26"/>
-          <w:szCs w:val="26"/>
-        </w:rPr>
-        <w:t xml:space="preserve">В программе </w:t>
-      </w:r>
-      <w:proofErr w:type="spellStart"/>
-      <w:r>
-        <w:rPr>
-          <w:rFonts w:ascii="Bookman Old Style" w:hAnsi="Bookman Old Style"/>
-          <w:color w:val="000000" w:themeColor="text1"/>
-          <w:sz w:val="26"/>
-          <w:szCs w:val="26"/>
-          <w:lang w:val="en-US"/>
-        </w:rPr>
-        <w:t>PyCharm</w:t>
-      </w:r>
-      <w:proofErr w:type="spellEnd"/>
-    </w:p>
-    <w:p>
-      <w:pPr>
-        <w:shd w:val="clear" w:color="auto" w:fill="FFFFFF" w:themeFill="background1"/>
-        <w:ind w:left="-993"/>
-        <w:rPr>
-          <w:rFonts w:ascii="Bookman Old Style" w:hAnsi="Bookman Old Style"/>
-          <w:color w:val="000000" w:themeColor="text1"/>
-          <w:sz w:val="26"/>
-          <w:szCs w:val="26"/>
-        </w:rPr>
-      </w:pPr>
-    </w:p>
-    <w:p>
-      <w:pPr>
-        <w:shd w:val="clear" w:color="auto" w:fill="FFFFFF" w:themeFill="background1"/>
-        <w:rPr>
-          <w:rFonts w:ascii="Bookman Old Style" w:hAnsi="Bookman Old Style"/>
-          <w:color w:val="000000" w:themeColor="text1"/>
-          <w:sz w:val="26"/>
-          <w:szCs w:val="26"/>
-        </w:rPr>
-      </w:pPr>
-    </w:p>
-    <w:p>
-      <w:pPr>
-        <w:shd w:val="clear" w:color="auto" w:fill="FFFFFF" w:themeFill="background1"/>
-        <w:rPr>
-          <w:rFonts w:ascii="Bookman Old Style" w:hAnsi="Bookman Old Style"/>
-          <w:color w:val="000000" w:themeColor="text1"/>
-          <w:sz w:val="26"/>
-          <w:szCs w:val="26"/>
-          <w:u w:val="single"/>
-        </w:rPr>
-      </w:pPr>
-      <w:r>
-        <w:rPr>
-          <w:rFonts w:ascii="Bookman Old Style" w:hAnsi="Bookman Old Style"/>
-          <w:color w:val="000000" w:themeColor="text1"/>
-          <w:sz w:val="26"/>
-          <w:szCs w:val="26"/>
-          <w:u w:val="single"/>
-        </w:rPr>
-        <w:t>Пример 2.2.</w:t>
-      </w:r>
-    </w:p>
-    <w:p>
-      <w:pPr>
-        <w:shd w:val="clear" w:color="auto" w:fill="FFFFFF" w:themeFill="background1"/>
-        <w:rPr>
-          <w:rFonts w:ascii="Bookman Old Style" w:hAnsi="Bookman Old Style"/>
-          <w:color w:val="000000" w:themeColor="text1"/>
-          <w:sz w:val="26"/>
-          <w:szCs w:val="26"/>
-        </w:rPr>
-      </w:pPr>
-      <w:r>
-        <w:rPr>
-          <w:rFonts w:ascii="Bookman Old Style" w:hAnsi="Bookman Old Style"/>
-          <w:color w:val="000000" w:themeColor="text1"/>
-          <w:sz w:val="26"/>
-          <w:szCs w:val="26"/>
-        </w:rPr>
-        <w:t xml:space="preserve">Создание </w:t>
-      </w:r>
-      <w:proofErr w:type="spellStart"/>
-      <w:r>
-        <w:rPr>
-          <w:rFonts w:ascii="Bookman Old Style" w:hAnsi="Bookman Old Style"/>
-          <w:b/>
-          <w:color w:val="000000" w:themeColor="text1"/>
-          <w:sz w:val="26"/>
-          <w:szCs w:val="26"/>
-        </w:rPr>
-        <w:t>алиаса</w:t>
-      </w:r>
-      <w:proofErr w:type="spellEnd"/>
-      <w:r>
-        <w:rPr>
-          <w:rFonts w:ascii="Bookman Old Style" w:hAnsi="Bookman Old Style"/>
-          <w:color w:val="000000" w:themeColor="text1"/>
-          <w:sz w:val="26"/>
-          <w:szCs w:val="26"/>
-        </w:rPr>
-        <w:t xml:space="preserve"> (укороченного псевдонима ф-</w:t>
-      </w:r>
-      <w:proofErr w:type="spellStart"/>
-      <w:r>
-        <w:rPr>
-          <w:rFonts w:ascii="Bookman Old Style" w:hAnsi="Bookman Old Style"/>
-          <w:color w:val="000000" w:themeColor="text1"/>
-          <w:sz w:val="26"/>
-          <w:szCs w:val="26"/>
-        </w:rPr>
-        <w:t>ции</w:t>
-      </w:r>
-      <w:proofErr w:type="spellEnd"/>
-      <w:r>
-        <w:rPr>
-          <w:rFonts w:ascii="Bookman Old Style" w:hAnsi="Bookman Old Style"/>
-          <w:color w:val="000000" w:themeColor="text1"/>
-          <w:sz w:val="26"/>
-          <w:szCs w:val="26"/>
-        </w:rPr>
-        <w:t>)</w:t>
-      </w:r>
-    </w:p>
-    <w:p>
-      <w:pPr>
-        <w:shd w:val="clear" w:color="auto" w:fill="FFFFFF" w:themeFill="background1"/>
-        <w:rPr>
-          <w:rFonts w:ascii="Bookman Old Style" w:hAnsi="Bookman Old Style"/>
-          <w:color w:val="000000" w:themeColor="text1"/>
-          <w:sz w:val="26"/>
-          <w:szCs w:val="26"/>
-        </w:rPr>
-      </w:pPr>
-    </w:p>
-    <w:p>
-      <w:pPr>
-        <w:pStyle w:val="HTML"/>
-        <w:shd w:val="clear" w:color="auto" w:fill="D9D9D9" w:themeFill="background1" w:themeFillShade="D9"/>
-        <w:rPr>
-          <w:rFonts w:ascii="Bookman Old Style" w:hAnsi="Bookman Old Style"/>
-          <w:color w:val="00B050"/>
-          <w:sz w:val="26"/>
-          <w:szCs w:val="26"/>
-        </w:rPr>
-      </w:pPr>
-      <w:r>
-        <w:rPr>
-          <w:rFonts w:ascii="Bookman Old Style" w:hAnsi="Bookman Old Style"/>
-          <w:color w:val="000000" w:themeColor="text1"/>
-          <w:sz w:val="26"/>
-          <w:szCs w:val="26"/>
-        </w:rPr>
-        <w:t xml:space="preserve"># </w:t>
-      </w:r>
-      <w:proofErr w:type="spellStart"/>
-      <w:r>
-        <w:rPr>
-          <w:rFonts w:ascii="Bookman Old Style" w:hAnsi="Bookman Old Style" w:cs="Consolas"/>
-          <w:color w:val="000000" w:themeColor="text1"/>
-          <w:sz w:val="26"/>
-          <w:szCs w:val="26"/>
-        </w:rPr>
-        <w:t>алиас</w:t>
-      </w:r>
-      <w:proofErr w:type="spellEnd"/>
-      <w:r>
-        <w:rPr>
-          <w:rFonts w:ascii="Bookman Old Style" w:hAnsi="Bookman Old Style"/>
-          <w:color w:val="000000" w:themeColor="text1"/>
-          <w:sz w:val="26"/>
-          <w:szCs w:val="26"/>
-        </w:rPr>
-        <w:t xml:space="preserve"> (</w:t>
-      </w:r>
-      <w:r>
-        <w:rPr>
-          <w:rFonts w:ascii="Bookman Old Style" w:hAnsi="Bookman Old Style" w:cs="Consolas"/>
-          <w:color w:val="000000" w:themeColor="text1"/>
-          <w:sz w:val="26"/>
-          <w:szCs w:val="26"/>
-        </w:rPr>
-        <w:t>псевдоним ф</w:t>
-      </w:r>
-      <w:r>
-        <w:rPr>
-          <w:rFonts w:ascii="Bookman Old Style" w:hAnsi="Bookman Old Style"/>
-          <w:color w:val="000000" w:themeColor="text1"/>
-          <w:sz w:val="26"/>
-          <w:szCs w:val="26"/>
-        </w:rPr>
-        <w:t>-</w:t>
-      </w:r>
-      <w:proofErr w:type="spellStart"/>
-      <w:r>
-        <w:rPr>
-          <w:rFonts w:ascii="Bookman Old Style" w:hAnsi="Bookman Old Style" w:cs="Consolas"/>
-          <w:color w:val="000000" w:themeColor="text1"/>
-          <w:sz w:val="26"/>
-          <w:szCs w:val="26"/>
-        </w:rPr>
-        <w:t>ции</w:t>
-      </w:r>
-      <w:proofErr w:type="spellEnd"/>
-      <w:r>
-        <w:rPr>
-          <w:rFonts w:ascii="Bookman Old Style" w:hAnsi="Bookman Old Style"/>
-          <w:color w:val="000000" w:themeColor="text1"/>
-          <w:sz w:val="26"/>
-          <w:szCs w:val="26"/>
-        </w:rPr>
-        <w:t>)</w:t>
-      </w:r>
-      <w:r>
-        <w:rPr>
-          <w:rFonts w:ascii="Bookman Old Style" w:hAnsi="Bookman Old Style"/>
-          <w:color w:val="000000" w:themeColor="text1"/>
-          <w:sz w:val="26"/>
-          <w:szCs w:val="26"/>
-        </w:rPr>
-        <w:br/>
-      </w:r>
-      <w:r>
-        <w:rPr>
-          <w:rFonts w:ascii="Bookman Old Style" w:hAnsi="Bookman Old Style"/>
-          <w:b/>
-          <w:color w:val="000000" w:themeColor="text1"/>
-          <w:sz w:val="26"/>
-          <w:szCs w:val="26"/>
-          <w:lang w:val="en-US"/>
-        </w:rPr>
-        <w:t>import</w:t>
-      </w:r>
-      <w:r>
-        <w:rPr>
-          <w:rFonts w:ascii="Bookman Old Style" w:hAnsi="Bookman Old Style"/>
-          <w:color w:val="000000" w:themeColor="text1"/>
-          <w:sz w:val="26"/>
-          <w:szCs w:val="26"/>
-        </w:rPr>
-        <w:t xml:space="preserve"> </w:t>
-      </w:r>
-      <w:r>
-        <w:rPr>
-          <w:rFonts w:ascii="Bookman Old Style" w:hAnsi="Bookman Old Style"/>
-          <w:color w:val="000000" w:themeColor="text1"/>
-          <w:sz w:val="26"/>
-          <w:szCs w:val="26"/>
-          <w:lang w:val="en-US"/>
-        </w:rPr>
-        <w:t>hello</w:t>
-      </w:r>
-      <w:r>
-        <w:rPr>
-          <w:rFonts w:ascii="Bookman Old Style" w:hAnsi="Bookman Old Style"/>
-          <w:color w:val="000000" w:themeColor="text1"/>
-          <w:sz w:val="26"/>
-          <w:szCs w:val="26"/>
-        </w:rPr>
-        <w:t xml:space="preserve"> </w:t>
-      </w:r>
-      <w:r>
-        <w:rPr>
-          <w:rFonts w:ascii="Bookman Old Style" w:hAnsi="Bookman Old Style"/>
-          <w:b/>
-          <w:color w:val="000000" w:themeColor="text1"/>
-          <w:sz w:val="26"/>
-          <w:szCs w:val="26"/>
-          <w:lang w:val="en-US"/>
-        </w:rPr>
-        <w:t>as</w:t>
-      </w:r>
-      <w:r>
-        <w:rPr>
-          <w:rFonts w:ascii="Bookman Old Style" w:hAnsi="Bookman Old Style"/>
-          <w:color w:val="000000" w:themeColor="text1"/>
-          <w:sz w:val="26"/>
-          <w:szCs w:val="26"/>
-        </w:rPr>
-        <w:t xml:space="preserve"> </w:t>
-      </w:r>
-      <w:r>
-        <w:rPr>
-          <w:rFonts w:ascii="Bookman Old Style" w:hAnsi="Bookman Old Style"/>
-          <w:color w:val="000000" w:themeColor="text1"/>
-          <w:sz w:val="26"/>
-          <w:szCs w:val="26"/>
-          <w:lang w:val="en-US"/>
-        </w:rPr>
-        <w:t>h</w:t>
-      </w:r>
-      <w:r>
-        <w:rPr>
-          <w:rFonts w:ascii="Bookman Old Style" w:hAnsi="Bookman Old Style"/>
-          <w:color w:val="000000" w:themeColor="text1"/>
-          <w:sz w:val="26"/>
-          <w:szCs w:val="26"/>
-        </w:rPr>
-        <w:br/>
-      </w:r>
-      <w:r>
-        <w:rPr>
-          <w:rFonts w:ascii="Bookman Old Style" w:hAnsi="Bookman Old Style"/>
-          <w:color w:val="000000" w:themeColor="text1"/>
-          <w:sz w:val="26"/>
-          <w:szCs w:val="26"/>
-        </w:rPr>
-        <w:br/>
-      </w:r>
-      <w:r>
-        <w:rPr>
-          <w:rFonts w:ascii="Bookman Old Style" w:hAnsi="Bookman Old Style"/>
-          <w:b/>
-          <w:color w:val="000000" w:themeColor="text1"/>
-          <w:sz w:val="26"/>
-          <w:szCs w:val="26"/>
-          <w:lang w:val="en-US"/>
-        </w:rPr>
-        <w:t>print</w:t>
-      </w:r>
-      <w:r>
-        <w:rPr>
-          <w:rFonts w:ascii="Bookman Old Style" w:hAnsi="Bookman Old Style"/>
-          <w:color w:val="000000" w:themeColor="text1"/>
-          <w:sz w:val="26"/>
-          <w:szCs w:val="26"/>
-        </w:rPr>
-        <w:t>(</w:t>
-      </w:r>
-      <w:r>
-        <w:rPr>
-          <w:rFonts w:ascii="Bookman Old Style" w:hAnsi="Bookman Old Style"/>
-          <w:b/>
-          <w:color w:val="000000" w:themeColor="text1"/>
-          <w:sz w:val="26"/>
-          <w:szCs w:val="26"/>
-          <w:lang w:val="en-US"/>
-        </w:rPr>
-        <w:t>h</w:t>
-      </w:r>
-      <w:r>
-        <w:rPr>
-          <w:rFonts w:ascii="Bookman Old Style" w:hAnsi="Bookman Old Style"/>
-          <w:color w:val="000000" w:themeColor="text1"/>
-          <w:sz w:val="26"/>
-          <w:szCs w:val="26"/>
-        </w:rPr>
-        <w:t>.</w:t>
-      </w:r>
-      <w:r>
-        <w:rPr>
-          <w:rFonts w:ascii="Bookman Old Style" w:hAnsi="Bookman Old Style"/>
-          <w:b/>
-          <w:color w:val="000000" w:themeColor="text1"/>
-          <w:sz w:val="26"/>
-          <w:szCs w:val="26"/>
-          <w:lang w:val="en-US"/>
-        </w:rPr>
-        <w:t>f</w:t>
-      </w:r>
-      <w:r>
-        <w:rPr>
-          <w:rFonts w:ascii="Bookman Old Style" w:hAnsi="Bookman Old Style"/>
-          <w:color w:val="000000" w:themeColor="text1"/>
-          <w:sz w:val="26"/>
-          <w:szCs w:val="26"/>
-        </w:rPr>
-        <w:t xml:space="preserve">(2.3)) </w:t>
-      </w:r>
-      <w:r>
-        <w:rPr>
-          <w:rFonts w:ascii="Bookman Old Style" w:hAnsi="Bookman Old Style"/>
-          <w:color w:val="00B050"/>
-          <w:sz w:val="26"/>
-          <w:szCs w:val="26"/>
-        </w:rPr>
-        <w:t># вызов ф-</w:t>
-      </w:r>
-      <w:proofErr w:type="spellStart"/>
-      <w:r>
-        <w:rPr>
-          <w:rFonts w:ascii="Bookman Old Style" w:hAnsi="Bookman Old Style"/>
-          <w:color w:val="00B050"/>
-          <w:sz w:val="26"/>
-          <w:szCs w:val="26"/>
-        </w:rPr>
-        <w:t>ции</w:t>
-      </w:r>
-      <w:proofErr w:type="spellEnd"/>
-      <w:r>
-        <w:rPr>
-          <w:rFonts w:ascii="Bookman Old Style" w:hAnsi="Bookman Old Style"/>
-          <w:color w:val="00B050"/>
-          <w:sz w:val="26"/>
-          <w:szCs w:val="26"/>
-        </w:rPr>
-        <w:t xml:space="preserve"> через </w:t>
-      </w:r>
-      <w:proofErr w:type="spellStart"/>
-      <w:r>
-        <w:rPr>
-          <w:rFonts w:ascii="Bookman Old Style" w:hAnsi="Bookman Old Style"/>
-          <w:color w:val="00B050"/>
-          <w:sz w:val="26"/>
-          <w:szCs w:val="26"/>
-        </w:rPr>
-        <w:t>псевдним</w:t>
-      </w:r>
-      <w:proofErr w:type="spellEnd"/>
-      <w:r>
-        <w:rPr>
-          <w:rFonts w:ascii="Bookman Old Style" w:hAnsi="Bookman Old Style"/>
-          <w:color w:val="00B050"/>
-          <w:sz w:val="26"/>
-          <w:szCs w:val="26"/>
-        </w:rPr>
-        <w:t xml:space="preserve"> (имя </w:t>
-      </w:r>
-      <w:r>
-        <w:rPr>
-          <w:rFonts w:ascii="Bookman Old Style" w:hAnsi="Bookman Old Style"/>
-          <w:color w:val="00B050"/>
-          <w:sz w:val="26"/>
-          <w:szCs w:val="26"/>
-          <w:lang w:val="en-US"/>
-        </w:rPr>
-        <w:t>hell</w:t>
-      </w:r>
-      <w:r>
-        <w:rPr>
-          <w:rFonts w:ascii="Bookman Old Style" w:hAnsi="Bookman Old Style"/>
-          <w:color w:val="00B050"/>
-          <w:sz w:val="26"/>
-          <w:szCs w:val="26"/>
-        </w:rPr>
-        <w:t xml:space="preserve"> = </w:t>
-      </w:r>
-      <w:r>
-        <w:rPr>
-          <w:rFonts w:ascii="Bookman Old Style" w:hAnsi="Bookman Old Style"/>
-          <w:color w:val="00B050"/>
-          <w:sz w:val="26"/>
-          <w:szCs w:val="26"/>
-          <w:lang w:val="en-US"/>
-        </w:rPr>
-        <w:t>h</w:t>
-      </w:r>
-      <w:r>
-        <w:rPr>
-          <w:rFonts w:ascii="Bookman Old Style" w:hAnsi="Bookman Old Style"/>
-          <w:color w:val="00B050"/>
-          <w:sz w:val="26"/>
-          <w:szCs w:val="26"/>
-        </w:rPr>
-        <w:t>)</w:t>
-      </w:r>
-    </w:p>
-    <w:p>
-      <w:pPr>
-        <w:shd w:val="clear" w:color="auto" w:fill="FFFFFF" w:themeFill="background1"/>
-        <w:rPr>
-          <w:color w:val="000000" w:themeColor="text1"/>
-          <w:sz w:val="26"/>
-          <w:szCs w:val="26"/>
-        </w:rPr>
-      </w:pPr>
-    </w:p>
-    <w:p>
-      <w:pPr>
-        <w:rPr>
-          <w:color w:val="000000" w:themeColor="text1"/>
-          <w:sz w:val="26"/>
-          <w:szCs w:val="26"/>
-        </w:rPr>
-      </w:pPr>
-      <w:r>
-        <w:rPr>
-          <w:color w:val="000000" w:themeColor="text1"/>
-          <w:sz w:val="26"/>
-          <w:szCs w:val="26"/>
-        </w:rPr>
-        <w:br w:type="page"/>
-      </w:r>
-    </w:p>
-    <w:p>
-      <w:pPr>
-        <w:pStyle w:val="1"/>
-        <w:jc w:val="center"/>
-      </w:pPr>
-      <w:r>
-        <w:lastRenderedPageBreak/>
-        <w:t>Значения аргументов ф-</w:t>
-      </w:r>
-      <w:proofErr w:type="spellStart"/>
-      <w:r>
-        <w:t>ции</w:t>
-      </w:r>
-      <w:proofErr w:type="spellEnd"/>
-      <w:r>
-        <w:t xml:space="preserve"> по умолчанию</w:t>
-      </w:r>
-    </w:p>
-    <w:p>
-      <w:pPr>
-        <w:shd w:val="clear" w:color="auto" w:fill="FFFFFF" w:themeFill="background1"/>
-        <w:rPr>
-          <w:color w:val="000000" w:themeColor="text1"/>
-          <w:sz w:val="26"/>
-          <w:szCs w:val="26"/>
-        </w:rPr>
-      </w:pPr>
-    </w:p>
-    <w:p>
-      <w:pPr>
-        <w:shd w:val="clear" w:color="auto" w:fill="FFFFFF" w:themeFill="background1"/>
-        <w:rPr>
-          <w:rFonts w:ascii="Bookman Old Style" w:hAnsi="Bookman Old Style"/>
-          <w:color w:val="000000" w:themeColor="text1"/>
-          <w:sz w:val="26"/>
-          <w:szCs w:val="26"/>
-          <w:u w:val="single"/>
-        </w:rPr>
-      </w:pPr>
-      <w:r>
-        <w:rPr>
-          <w:rFonts w:ascii="Bookman Old Style" w:hAnsi="Bookman Old Style"/>
-          <w:color w:val="000000" w:themeColor="text1"/>
-          <w:sz w:val="26"/>
-          <w:szCs w:val="26"/>
-          <w:u w:val="single"/>
-        </w:rPr>
-        <w:t>Пример 2.</w:t>
-      </w:r>
-      <w:r>
-        <w:rPr>
-          <w:rFonts w:ascii="Bookman Old Style" w:hAnsi="Bookman Old Style"/>
-          <w:color w:val="000000" w:themeColor="text1"/>
-          <w:sz w:val="26"/>
-          <w:szCs w:val="26"/>
-          <w:u w:val="single"/>
-        </w:rPr>
-        <w:t>3</w:t>
-      </w:r>
-      <w:r>
-        <w:rPr>
-          <w:rFonts w:ascii="Bookman Old Style" w:hAnsi="Bookman Old Style"/>
-          <w:color w:val="000000" w:themeColor="text1"/>
-          <w:sz w:val="26"/>
-          <w:szCs w:val="26"/>
-          <w:u w:val="single"/>
-        </w:rPr>
-        <w:t>.</w:t>
-      </w:r>
-    </w:p>
-    <w:p>
-      <w:pPr>
-        <w:shd w:val="clear" w:color="auto" w:fill="FFFFFF" w:themeFill="background1"/>
-        <w:rPr>
-          <w:color w:val="000000" w:themeColor="text1"/>
-          <w:sz w:val="26"/>
-          <w:szCs w:val="26"/>
-        </w:rPr>
-      </w:pPr>
-    </w:p>
-    <w:p>
-      <w:pPr>
-        <w:shd w:val="clear" w:color="auto" w:fill="FFFFFF" w:themeFill="background1"/>
-        <w:ind w:left="-993"/>
-        <w:rPr>
-          <w:color w:val="000000" w:themeColor="text1"/>
-          <w:sz w:val="26"/>
-          <w:szCs w:val="26"/>
-        </w:rPr>
-      </w:pPr>
-      <w:r>
-        <w:rPr>
           <w:noProof/>
         </w:rPr>
         <w:drawing>
-          <wp:inline distT="0" distB="0" distL="0" distR="0" wp14:anchorId="790F1440" wp14:editId="5288D1C9">
-            <wp:extent cx="6849558" cy="3238500"/>
+          <wp:inline distT="0" distB="0" distL="0" distR="0" wp14:anchorId="7619E4FC" wp14:editId="5A7296C6">
+            <wp:extent cx="6687898" cy="2419350"/>
             <wp:effectExtent l="0" t="0" r="0" b="0"/>
-            <wp:docPr id="12" name="Рисунок 12"/>
+            <wp:docPr id="11" name="Рисунок 11"/>
             <wp:cNvGraphicFramePr>
               <a:graphicFrameLocks xmlns:a="http://schemas.openxmlformats.org/drawingml/2006/main" noChangeAspect="1"/>
             </wp:cNvGraphicFramePr>
@@ -9063,7 +8615,7 @@
                   <pic:spPr>
                     <a:xfrm>
                       <a:off x="0" y="0"/>
-                      <a:ext cx="6849687" cy="3238561"/>
+                      <a:ext cx="6688243" cy="2419475"/>
                     </a:xfrm>
                     <a:prstGeom prst="rect">
                       <a:avLst/>
@@ -9079,6 +8631,7 @@
     <w:p>
       <w:pPr>
         <w:shd w:val="clear" w:color="auto" w:fill="FFFFFF" w:themeFill="background1"/>
+        <w:ind w:left="-993"/>
         <w:rPr>
           <w:rFonts w:ascii="Bookman Old Style" w:hAnsi="Bookman Old Style"/>
           <w:color w:val="000000" w:themeColor="text1"/>
@@ -9111,12 +8664,468 @@
     <w:p>
       <w:pPr>
         <w:shd w:val="clear" w:color="auto" w:fill="FFFFFF" w:themeFill="background1"/>
-        <w:rPr>
-          <w:color w:val="000000" w:themeColor="text1"/>
-          <w:sz w:val="26"/>
-          <w:szCs w:val="26"/>
-        </w:rPr>
-      </w:pPr>
+        <w:ind w:left="-993"/>
+        <w:rPr>
+          <w:rFonts w:ascii="Bookman Old Style" w:hAnsi="Bookman Old Style"/>
+          <w:color w:val="000000" w:themeColor="text1"/>
+          <w:sz w:val="26"/>
+          <w:szCs w:val="26"/>
+        </w:rPr>
+      </w:pPr>
+    </w:p>
+    <w:p>
+      <w:pPr>
+        <w:shd w:val="clear" w:color="auto" w:fill="FFFFFF" w:themeFill="background1"/>
+        <w:rPr>
+          <w:rFonts w:ascii="Bookman Old Style" w:hAnsi="Bookman Old Style"/>
+          <w:color w:val="000000" w:themeColor="text1"/>
+          <w:sz w:val="26"/>
+          <w:szCs w:val="26"/>
+        </w:rPr>
+      </w:pPr>
+    </w:p>
+    <w:p>
+      <w:pPr>
+        <w:shd w:val="clear" w:color="auto" w:fill="FFFFFF" w:themeFill="background1"/>
+        <w:rPr>
+          <w:rFonts w:ascii="Bookman Old Style" w:hAnsi="Bookman Old Style"/>
+          <w:color w:val="000000" w:themeColor="text1"/>
+          <w:sz w:val="26"/>
+          <w:szCs w:val="26"/>
+          <w:u w:val="single"/>
+        </w:rPr>
+      </w:pPr>
+      <w:r>
+        <w:rPr>
+          <w:rFonts w:ascii="Bookman Old Style" w:hAnsi="Bookman Old Style"/>
+          <w:color w:val="000000" w:themeColor="text1"/>
+          <w:sz w:val="26"/>
+          <w:szCs w:val="26"/>
+          <w:u w:val="single"/>
+        </w:rPr>
+        <w:t>Пример 2.2.</w:t>
+      </w:r>
+    </w:p>
+    <w:p>
+      <w:pPr>
+        <w:shd w:val="clear" w:color="auto" w:fill="FFFFFF" w:themeFill="background1"/>
+        <w:rPr>
+          <w:rFonts w:ascii="Bookman Old Style" w:hAnsi="Bookman Old Style"/>
+          <w:color w:val="000000" w:themeColor="text1"/>
+          <w:sz w:val="26"/>
+          <w:szCs w:val="26"/>
+        </w:rPr>
+      </w:pPr>
+      <w:r>
+        <w:rPr>
+          <w:rFonts w:ascii="Bookman Old Style" w:hAnsi="Bookman Old Style"/>
+          <w:color w:val="000000" w:themeColor="text1"/>
+          <w:sz w:val="26"/>
+          <w:szCs w:val="26"/>
+        </w:rPr>
+        <w:t xml:space="preserve">Создание </w:t>
+      </w:r>
+      <w:proofErr w:type="spellStart"/>
+      <w:r>
+        <w:rPr>
+          <w:rFonts w:ascii="Bookman Old Style" w:hAnsi="Bookman Old Style"/>
+          <w:b/>
+          <w:color w:val="000000" w:themeColor="text1"/>
+          <w:sz w:val="26"/>
+          <w:szCs w:val="26"/>
+        </w:rPr>
+        <w:t>алиаса</w:t>
+      </w:r>
+      <w:proofErr w:type="spellEnd"/>
+      <w:r>
+        <w:rPr>
+          <w:rFonts w:ascii="Bookman Old Style" w:hAnsi="Bookman Old Style"/>
+          <w:color w:val="000000" w:themeColor="text1"/>
+          <w:sz w:val="26"/>
+          <w:szCs w:val="26"/>
+        </w:rPr>
+        <w:t xml:space="preserve"> (укороченного псевдонима ф-</w:t>
+      </w:r>
+      <w:proofErr w:type="spellStart"/>
+      <w:r>
+        <w:rPr>
+          <w:rFonts w:ascii="Bookman Old Style" w:hAnsi="Bookman Old Style"/>
+          <w:color w:val="000000" w:themeColor="text1"/>
+          <w:sz w:val="26"/>
+          <w:szCs w:val="26"/>
+        </w:rPr>
+        <w:t>ции</w:t>
+      </w:r>
+      <w:proofErr w:type="spellEnd"/>
+      <w:r>
+        <w:rPr>
+          <w:rFonts w:ascii="Bookman Old Style" w:hAnsi="Bookman Old Style"/>
+          <w:color w:val="000000" w:themeColor="text1"/>
+          <w:sz w:val="26"/>
+          <w:szCs w:val="26"/>
+        </w:rPr>
+        <w:t>)</w:t>
+      </w:r>
+    </w:p>
+    <w:p>
+      <w:pPr>
+        <w:shd w:val="clear" w:color="auto" w:fill="FFFFFF" w:themeFill="background1"/>
+        <w:rPr>
+          <w:rFonts w:ascii="Bookman Old Style" w:hAnsi="Bookman Old Style"/>
+          <w:color w:val="000000" w:themeColor="text1"/>
+          <w:sz w:val="26"/>
+          <w:szCs w:val="26"/>
+        </w:rPr>
+      </w:pPr>
+    </w:p>
+    <w:p>
+      <w:pPr>
+        <w:pStyle w:val="HTML"/>
+        <w:shd w:val="clear" w:color="auto" w:fill="D9D9D9" w:themeFill="background1" w:themeFillShade="D9"/>
+        <w:rPr>
+          <w:rFonts w:ascii="Bookman Old Style" w:hAnsi="Bookman Old Style"/>
+          <w:color w:val="00B050"/>
+          <w:sz w:val="26"/>
+          <w:szCs w:val="26"/>
+        </w:rPr>
+      </w:pPr>
+      <w:r>
+        <w:rPr>
+          <w:rFonts w:ascii="Bookman Old Style" w:hAnsi="Bookman Old Style"/>
+          <w:color w:val="000000" w:themeColor="text1"/>
+          <w:sz w:val="26"/>
+          <w:szCs w:val="26"/>
+        </w:rPr>
+        <w:t xml:space="preserve"># </w:t>
+      </w:r>
+      <w:proofErr w:type="spellStart"/>
+      <w:r>
+        <w:rPr>
+          <w:rFonts w:ascii="Bookman Old Style" w:hAnsi="Bookman Old Style" w:cs="Consolas"/>
+          <w:color w:val="000000" w:themeColor="text1"/>
+          <w:sz w:val="26"/>
+          <w:szCs w:val="26"/>
+        </w:rPr>
+        <w:t>алиас</w:t>
+      </w:r>
+      <w:proofErr w:type="spellEnd"/>
+      <w:r>
+        <w:rPr>
+          <w:rFonts w:ascii="Bookman Old Style" w:hAnsi="Bookman Old Style"/>
+          <w:color w:val="000000" w:themeColor="text1"/>
+          <w:sz w:val="26"/>
+          <w:szCs w:val="26"/>
+        </w:rPr>
+        <w:t xml:space="preserve"> (</w:t>
+      </w:r>
+      <w:r>
+        <w:rPr>
+          <w:rFonts w:ascii="Bookman Old Style" w:hAnsi="Bookman Old Style" w:cs="Consolas"/>
+          <w:color w:val="000000" w:themeColor="text1"/>
+          <w:sz w:val="26"/>
+          <w:szCs w:val="26"/>
+        </w:rPr>
+        <w:t>псевдоним ф</w:t>
+      </w:r>
+      <w:r>
+        <w:rPr>
+          <w:rFonts w:ascii="Bookman Old Style" w:hAnsi="Bookman Old Style"/>
+          <w:color w:val="000000" w:themeColor="text1"/>
+          <w:sz w:val="26"/>
+          <w:szCs w:val="26"/>
+        </w:rPr>
+        <w:t>-</w:t>
+      </w:r>
+      <w:proofErr w:type="spellStart"/>
+      <w:r>
+        <w:rPr>
+          <w:rFonts w:ascii="Bookman Old Style" w:hAnsi="Bookman Old Style" w:cs="Consolas"/>
+          <w:color w:val="000000" w:themeColor="text1"/>
+          <w:sz w:val="26"/>
+          <w:szCs w:val="26"/>
+        </w:rPr>
+        <w:t>ции</w:t>
+      </w:r>
+      <w:proofErr w:type="spellEnd"/>
+      <w:r>
+        <w:rPr>
+          <w:rFonts w:ascii="Bookman Old Style" w:hAnsi="Bookman Old Style"/>
+          <w:color w:val="000000" w:themeColor="text1"/>
+          <w:sz w:val="26"/>
+          <w:szCs w:val="26"/>
+        </w:rPr>
+        <w:t>)</w:t>
+      </w:r>
+      <w:r>
+        <w:rPr>
+          <w:rFonts w:ascii="Bookman Old Style" w:hAnsi="Bookman Old Style"/>
+          <w:color w:val="000000" w:themeColor="text1"/>
+          <w:sz w:val="26"/>
+          <w:szCs w:val="26"/>
+        </w:rPr>
+        <w:br/>
+      </w:r>
+      <w:r>
+        <w:rPr>
+          <w:rFonts w:ascii="Bookman Old Style" w:hAnsi="Bookman Old Style"/>
+          <w:b/>
+          <w:color w:val="000000" w:themeColor="text1"/>
+          <w:sz w:val="26"/>
+          <w:szCs w:val="26"/>
+          <w:lang w:val="en-US"/>
+        </w:rPr>
+        <w:t>import</w:t>
+      </w:r>
+      <w:r>
+        <w:rPr>
+          <w:rFonts w:ascii="Bookman Old Style" w:hAnsi="Bookman Old Style"/>
+          <w:color w:val="000000" w:themeColor="text1"/>
+          <w:sz w:val="26"/>
+          <w:szCs w:val="26"/>
+        </w:rPr>
+        <w:t xml:space="preserve"> </w:t>
+      </w:r>
+      <w:r>
+        <w:rPr>
+          <w:rFonts w:ascii="Bookman Old Style" w:hAnsi="Bookman Old Style"/>
+          <w:color w:val="000000" w:themeColor="text1"/>
+          <w:sz w:val="26"/>
+          <w:szCs w:val="26"/>
+          <w:lang w:val="en-US"/>
+        </w:rPr>
+        <w:t>hello</w:t>
+      </w:r>
+      <w:r>
+        <w:rPr>
+          <w:rFonts w:ascii="Bookman Old Style" w:hAnsi="Bookman Old Style"/>
+          <w:color w:val="000000" w:themeColor="text1"/>
+          <w:sz w:val="26"/>
+          <w:szCs w:val="26"/>
+        </w:rPr>
+        <w:t xml:space="preserve"> </w:t>
+      </w:r>
+      <w:r>
+        <w:rPr>
+          <w:rFonts w:ascii="Bookman Old Style" w:hAnsi="Bookman Old Style"/>
+          <w:b/>
+          <w:color w:val="000000" w:themeColor="text1"/>
+          <w:sz w:val="26"/>
+          <w:szCs w:val="26"/>
+          <w:lang w:val="en-US"/>
+        </w:rPr>
+        <w:t>as</w:t>
+      </w:r>
+      <w:r>
+        <w:rPr>
+          <w:rFonts w:ascii="Bookman Old Style" w:hAnsi="Bookman Old Style"/>
+          <w:color w:val="000000" w:themeColor="text1"/>
+          <w:sz w:val="26"/>
+          <w:szCs w:val="26"/>
+        </w:rPr>
+        <w:t xml:space="preserve"> </w:t>
+      </w:r>
+      <w:r>
+        <w:rPr>
+          <w:rFonts w:ascii="Bookman Old Style" w:hAnsi="Bookman Old Style"/>
+          <w:color w:val="000000" w:themeColor="text1"/>
+          <w:sz w:val="26"/>
+          <w:szCs w:val="26"/>
+          <w:lang w:val="en-US"/>
+        </w:rPr>
+        <w:t>h</w:t>
+      </w:r>
+      <w:r>
+        <w:rPr>
+          <w:rFonts w:ascii="Bookman Old Style" w:hAnsi="Bookman Old Style"/>
+          <w:color w:val="000000" w:themeColor="text1"/>
+          <w:sz w:val="26"/>
+          <w:szCs w:val="26"/>
+        </w:rPr>
+        <w:br/>
+      </w:r>
+      <w:r>
+        <w:rPr>
+          <w:rFonts w:ascii="Bookman Old Style" w:hAnsi="Bookman Old Style"/>
+          <w:color w:val="000000" w:themeColor="text1"/>
+          <w:sz w:val="26"/>
+          <w:szCs w:val="26"/>
+        </w:rPr>
+        <w:br/>
+      </w:r>
+      <w:r>
+        <w:rPr>
+          <w:rFonts w:ascii="Bookman Old Style" w:hAnsi="Bookman Old Style"/>
+          <w:b/>
+          <w:color w:val="000000" w:themeColor="text1"/>
+          <w:sz w:val="26"/>
+          <w:szCs w:val="26"/>
+          <w:lang w:val="en-US"/>
+        </w:rPr>
+        <w:t>print</w:t>
+      </w:r>
+      <w:r>
+        <w:rPr>
+          <w:rFonts w:ascii="Bookman Old Style" w:hAnsi="Bookman Old Style"/>
+          <w:color w:val="000000" w:themeColor="text1"/>
+          <w:sz w:val="26"/>
+          <w:szCs w:val="26"/>
+        </w:rPr>
+        <w:t>(</w:t>
+      </w:r>
+      <w:r>
+        <w:rPr>
+          <w:rFonts w:ascii="Bookman Old Style" w:hAnsi="Bookman Old Style"/>
+          <w:b/>
+          <w:color w:val="000000" w:themeColor="text1"/>
+          <w:sz w:val="26"/>
+          <w:szCs w:val="26"/>
+          <w:lang w:val="en-US"/>
+        </w:rPr>
+        <w:t>h</w:t>
+      </w:r>
+      <w:r>
+        <w:rPr>
+          <w:rFonts w:ascii="Bookman Old Style" w:hAnsi="Bookman Old Style"/>
+          <w:color w:val="000000" w:themeColor="text1"/>
+          <w:sz w:val="26"/>
+          <w:szCs w:val="26"/>
+        </w:rPr>
+        <w:t>.</w:t>
+      </w:r>
+      <w:r>
+        <w:rPr>
+          <w:rFonts w:ascii="Bookman Old Style" w:hAnsi="Bookman Old Style"/>
+          <w:b/>
+          <w:color w:val="000000" w:themeColor="text1"/>
+          <w:sz w:val="26"/>
+          <w:szCs w:val="26"/>
+          <w:lang w:val="en-US"/>
+        </w:rPr>
+        <w:t>f</w:t>
+      </w:r>
+      <w:r>
+        <w:rPr>
+          <w:rFonts w:ascii="Bookman Old Style" w:hAnsi="Bookman Old Style"/>
+          <w:color w:val="000000" w:themeColor="text1"/>
+          <w:sz w:val="26"/>
+          <w:szCs w:val="26"/>
+        </w:rPr>
+        <w:t xml:space="preserve">(2.3)) </w:t>
+      </w:r>
+      <w:r>
+        <w:rPr>
+          <w:rFonts w:ascii="Bookman Old Style" w:hAnsi="Bookman Old Style"/>
+          <w:color w:val="00B050"/>
+          <w:sz w:val="26"/>
+          <w:szCs w:val="26"/>
+        </w:rPr>
+        <w:t># вызов ф-</w:t>
+      </w:r>
+      <w:proofErr w:type="spellStart"/>
+      <w:r>
+        <w:rPr>
+          <w:rFonts w:ascii="Bookman Old Style" w:hAnsi="Bookman Old Style"/>
+          <w:color w:val="00B050"/>
+          <w:sz w:val="26"/>
+          <w:szCs w:val="26"/>
+        </w:rPr>
+        <w:t>ции</w:t>
+      </w:r>
+      <w:proofErr w:type="spellEnd"/>
+      <w:r>
+        <w:rPr>
+          <w:rFonts w:ascii="Bookman Old Style" w:hAnsi="Bookman Old Style"/>
+          <w:color w:val="00B050"/>
+          <w:sz w:val="26"/>
+          <w:szCs w:val="26"/>
+        </w:rPr>
+        <w:t xml:space="preserve"> через </w:t>
+      </w:r>
+      <w:proofErr w:type="spellStart"/>
+      <w:r>
+        <w:rPr>
+          <w:rFonts w:ascii="Bookman Old Style" w:hAnsi="Bookman Old Style"/>
+          <w:color w:val="00B050"/>
+          <w:sz w:val="26"/>
+          <w:szCs w:val="26"/>
+        </w:rPr>
+        <w:t>псевдним</w:t>
+      </w:r>
+      <w:proofErr w:type="spellEnd"/>
+      <w:r>
+        <w:rPr>
+          <w:rFonts w:ascii="Bookman Old Style" w:hAnsi="Bookman Old Style"/>
+          <w:color w:val="00B050"/>
+          <w:sz w:val="26"/>
+          <w:szCs w:val="26"/>
+        </w:rPr>
+        <w:t xml:space="preserve"> (имя </w:t>
+      </w:r>
+      <w:r>
+        <w:rPr>
+          <w:rFonts w:ascii="Bookman Old Style" w:hAnsi="Bookman Old Style"/>
+          <w:color w:val="00B050"/>
+          <w:sz w:val="26"/>
+          <w:szCs w:val="26"/>
+          <w:lang w:val="en-US"/>
+        </w:rPr>
+        <w:t>hell</w:t>
+      </w:r>
+      <w:r>
+        <w:rPr>
+          <w:rFonts w:ascii="Bookman Old Style" w:hAnsi="Bookman Old Style"/>
+          <w:color w:val="00B050"/>
+          <w:sz w:val="26"/>
+          <w:szCs w:val="26"/>
+        </w:rPr>
+        <w:t xml:space="preserve"> = </w:t>
+      </w:r>
+      <w:r>
+        <w:rPr>
+          <w:rFonts w:ascii="Bookman Old Style" w:hAnsi="Bookman Old Style"/>
+          <w:color w:val="00B050"/>
+          <w:sz w:val="26"/>
+          <w:szCs w:val="26"/>
+          <w:lang w:val="en-US"/>
+        </w:rPr>
+        <w:t>h</w:t>
+      </w:r>
+      <w:r>
+        <w:rPr>
+          <w:rFonts w:ascii="Bookman Old Style" w:hAnsi="Bookman Old Style"/>
+          <w:color w:val="00B050"/>
+          <w:sz w:val="26"/>
+          <w:szCs w:val="26"/>
+        </w:rPr>
+        <w:t>)</w:t>
+      </w:r>
+    </w:p>
+    <w:p>
+      <w:pPr>
+        <w:shd w:val="clear" w:color="auto" w:fill="FFFFFF" w:themeFill="background1"/>
+        <w:rPr>
+          <w:color w:val="000000" w:themeColor="text1"/>
+          <w:sz w:val="26"/>
+          <w:szCs w:val="26"/>
+        </w:rPr>
+      </w:pPr>
+    </w:p>
+    <w:p>
+      <w:pPr>
+        <w:rPr>
+          <w:color w:val="000000" w:themeColor="text1"/>
+          <w:sz w:val="26"/>
+          <w:szCs w:val="26"/>
+        </w:rPr>
+      </w:pPr>
+      <w:r>
+        <w:rPr>
+          <w:color w:val="000000" w:themeColor="text1"/>
+          <w:sz w:val="26"/>
+          <w:szCs w:val="26"/>
+        </w:rPr>
+        <w:br w:type="page"/>
+      </w:r>
     </w:p>
     <w:p>
       <w:pPr>
@@ -9124,14 +9133,32 @@
         <w:jc w:val="center"/>
       </w:pPr>
       <w:r>
-        <w:t xml:space="preserve">Передача не ограниченного кол-ва аргументов  </w:t>
-      </w:r>
-    </w:p>
-    <w:p/>
+        <w:lastRenderedPageBreak/>
+        <w:t>Значения аргументов ф-</w:t>
+      </w:r>
+      <w:proofErr w:type="spellStart"/>
+      <w:r>
+        <w:t>ции</w:t>
+      </w:r>
+      <w:proofErr w:type="spellEnd"/>
+      <w:r>
+        <w:t xml:space="preserve"> по умолчанию</w:t>
+      </w:r>
+    </w:p>
     <w:p>
       <w:pPr>
         <w:shd w:val="clear" w:color="auto" w:fill="FFFFFF" w:themeFill="background1"/>
         <w:rPr>
+          <w:color w:val="000000" w:themeColor="text1"/>
+          <w:sz w:val="26"/>
+          <w:szCs w:val="26"/>
+        </w:rPr>
+      </w:pPr>
+    </w:p>
+    <w:p>
+      <w:pPr>
+        <w:shd w:val="clear" w:color="auto" w:fill="FFFFFF" w:themeFill="background1"/>
+        <w:rPr>
           <w:rFonts w:ascii="Bookman Old Style" w:hAnsi="Bookman Old Style"/>
           <w:color w:val="000000" w:themeColor="text1"/>
           <w:sz w:val="26"/>
@@ -9157,7 +9184,7 @@
           <w:szCs w:val="26"/>
           <w:u w:val="single"/>
         </w:rPr>
-        <w:t>4</w:t>
+        <w:t>3</w:t>
       </w:r>
       <w:r>
         <w:rPr>
@@ -9195,10 +9222,10 @@
           <w:noProof/>
         </w:rPr>
         <w:drawing>
-          <wp:inline distT="0" distB="0" distL="0" distR="0" wp14:anchorId="65E4F3A5" wp14:editId="1B63E2CD">
-            <wp:extent cx="6798484" cy="2867025"/>
+          <wp:inline distT="0" distB="0" distL="0" distR="0" wp14:anchorId="790F1440" wp14:editId="5288D1C9">
+            <wp:extent cx="6849558" cy="3238500"/>
             <wp:effectExtent l="0" t="0" r="0" b="0"/>
-            <wp:docPr id="14" name="Рисунок 14"/>
+            <wp:docPr id="12" name="Рисунок 12"/>
             <wp:cNvGraphicFramePr>
               <a:graphicFrameLocks xmlns:a="http://schemas.openxmlformats.org/drawingml/2006/main" noChangeAspect="1"/>
             </wp:cNvGraphicFramePr>
@@ -9218,7 +9245,7 @@
                   <pic:spPr>
                     <a:xfrm>
                       <a:off x="0" y="0"/>
-                      <a:ext cx="6798736" cy="2867131"/>
+                      <a:ext cx="6849687" cy="3238561"/>
                     </a:xfrm>
                     <a:prstGeom prst="rect">
                       <a:avLst/>
@@ -9233,64 +9260,56 @@
     </w:p>
     <w:p>
       <w:pPr>
-        <w:rPr>
-          <w:color w:val="000000" w:themeColor="text1"/>
-          <w:sz w:val="26"/>
-          <w:szCs w:val="26"/>
-        </w:rPr>
-      </w:pPr>
-    </w:p>
-    <w:p>
-      <w:pPr>
-        <w:rPr>
-          <w:color w:val="000000" w:themeColor="text1"/>
-          <w:sz w:val="26"/>
-          <w:szCs w:val="26"/>
-        </w:rPr>
-      </w:pPr>
-      <w:r>
-        <w:rPr>
-          <w:color w:val="000000" w:themeColor="text1"/>
-          <w:sz w:val="26"/>
-          <w:szCs w:val="26"/>
-        </w:rPr>
-        <w:br w:type="page"/>
-      </w:r>
-    </w:p>
-    <w:p>
-      <w:pPr>
         <w:shd w:val="clear" w:color="auto" w:fill="FFFFFF" w:themeFill="background1"/>
         <w:rPr>
-          <w:color w:val="000000" w:themeColor="text1"/>
-          <w:sz w:val="26"/>
-          <w:szCs w:val="26"/>
-        </w:rPr>
-      </w:pPr>
-    </w:p>
-    <w:p>
-      <w:pPr>
-        <w:pStyle w:val="a7"/>
+          <w:rFonts w:ascii="Bookman Old Style" w:hAnsi="Bookman Old Style"/>
+          <w:color w:val="000000" w:themeColor="text1"/>
+          <w:sz w:val="26"/>
+          <w:szCs w:val="26"/>
+        </w:rPr>
+      </w:pPr>
+      <w:r>
+        <w:rPr>
+          <w:rFonts w:ascii="Bookman Old Style" w:hAnsi="Bookman Old Style"/>
+          <w:color w:val="000000" w:themeColor="text1"/>
+          <w:sz w:val="26"/>
+          <w:szCs w:val="26"/>
+        </w:rPr>
+        <w:t xml:space="preserve">В программе </w:t>
+      </w:r>
+      <w:proofErr w:type="spellStart"/>
+      <w:r>
+        <w:rPr>
+          <w:rFonts w:ascii="Bookman Old Style" w:hAnsi="Bookman Old Style"/>
+          <w:color w:val="000000" w:themeColor="text1"/>
+          <w:sz w:val="26"/>
+          <w:szCs w:val="26"/>
+          <w:lang w:val="en-US"/>
+        </w:rPr>
+        <w:t>PyCharm</w:t>
+      </w:r>
+      <w:proofErr w:type="spellEnd"/>
+    </w:p>
+    <w:p>
+      <w:pPr>
+        <w:shd w:val="clear" w:color="auto" w:fill="FFFFFF" w:themeFill="background1"/>
+        <w:rPr>
+          <w:color w:val="000000" w:themeColor="text1"/>
+          <w:sz w:val="26"/>
+          <w:szCs w:val="26"/>
+        </w:rPr>
+      </w:pPr>
+    </w:p>
+    <w:p>
+      <w:pPr>
+        <w:pStyle w:val="1"/>
         <w:jc w:val="center"/>
       </w:pPr>
       <w:r>
-        <w:t>3</w:t>
-      </w:r>
-      <w:r>
-        <w:t xml:space="preserve">. </w:t>
-      </w:r>
-      <w:r>
-        <w:t>Рекурсия</w:t>
-      </w:r>
-    </w:p>
-    <w:p>
-      <w:pPr>
-        <w:rPr>
-          <w:rFonts w:ascii="Bookman Old Style" w:hAnsi="Bookman Old Style"/>
-          <w:sz w:val="26"/>
-          <w:szCs w:val="26"/>
-        </w:rPr>
-      </w:pPr>
-    </w:p>
+        <w:t xml:space="preserve">Передача не ограниченного кол-ва аргументов  </w:t>
+      </w:r>
+    </w:p>
+    <w:p/>
     <w:p>
       <w:pPr>
         <w:shd w:val="clear" w:color="auto" w:fill="FFFFFF" w:themeFill="background1"/>
@@ -9310,7 +9329,7 @@
           <w:szCs w:val="26"/>
           <w:u w:val="single"/>
         </w:rPr>
-        <w:t>Пример</w:t>
+        <w:t>Пример 2.</w:t>
       </w:r>
       <w:r>
         <w:rPr>
@@ -9320,9 +9339,8 @@
           <w:szCs w:val="26"/>
           <w:u w:val="single"/>
         </w:rPr>
-        <w:t xml:space="preserve"> (бегло</w:t>
-      </w:r>
-      <w:proofErr w:type="gramStart"/>
+        <w:t>4</w:t>
+      </w:r>
       <w:r>
         <w:rPr>
           <w:rFonts w:ascii="Bookman Old Style" w:hAnsi="Bookman Old Style"/>
@@ -9331,37 +9349,6 @@
           <w:szCs w:val="26"/>
           <w:u w:val="single"/>
         </w:rPr>
-        <w:t xml:space="preserve"> )</w:t>
-      </w:r>
-      <w:proofErr w:type="gramEnd"/>
-      <w:r>
-        <w:rPr>
-          <w:rFonts w:ascii="Bookman Old Style" w:hAnsi="Bookman Old Style"/>
-          <w:color w:val="000000" w:themeColor="text1"/>
-          <w:sz w:val="26"/>
-          <w:szCs w:val="26"/>
-          <w:u w:val="single"/>
-        </w:rPr>
-        <w:t xml:space="preserve"> </w:t>
-      </w:r>
-      <w:r>
-        <w:rPr>
-          <w:rFonts w:ascii="Bookman Old Style" w:hAnsi="Bookman Old Style"/>
-          <w:color w:val="000000" w:themeColor="text1"/>
-          <w:sz w:val="26"/>
-          <w:szCs w:val="26"/>
-          <w:u w:val="single"/>
-        </w:rPr>
-        <w:t>3.1: Фибоначчи</w:t>
-      </w:r>
-      <w:r>
-        <w:rPr>
-          <w:rFonts w:ascii="Bookman Old Style" w:hAnsi="Bookman Old Style"/>
-          <w:color w:val="000000" w:themeColor="text1"/>
-          <w:sz w:val="26"/>
-          <w:szCs w:val="26"/>
-          <w:u w:val="single"/>
-        </w:rPr>
         <w:t>.</w:t>
       </w:r>
     </w:p>
@@ -9378,6 +9365,7 @@
     <w:p>
       <w:pPr>
         <w:shd w:val="clear" w:color="auto" w:fill="FFFFFF" w:themeFill="background1"/>
+        <w:ind w:left="-993"/>
         <w:rPr>
           <w:color w:val="000000" w:themeColor="text1"/>
           <w:sz w:val="26"/>
@@ -9389,10 +9377,10 @@
           <w:noProof/>
         </w:rPr>
         <w:drawing>
-          <wp:inline distT="0" distB="0" distL="0" distR="0" wp14:anchorId="62008E7D" wp14:editId="4A673E35">
-            <wp:extent cx="5940425" cy="3630226"/>
+          <wp:inline distT="0" distB="0" distL="0" distR="0" wp14:anchorId="65E4F3A5" wp14:editId="1B63E2CD">
+            <wp:extent cx="6798484" cy="2867025"/>
             <wp:effectExtent l="0" t="0" r="0" b="0"/>
-            <wp:docPr id="15" name="Рисунок 15"/>
+            <wp:docPr id="14" name="Рисунок 14"/>
             <wp:cNvGraphicFramePr>
               <a:graphicFrameLocks xmlns:a="http://schemas.openxmlformats.org/drawingml/2006/main" noChangeAspect="1"/>
             </wp:cNvGraphicFramePr>
@@ -9412,7 +9400,7 @@
                   <pic:spPr>
                     <a:xfrm>
                       <a:off x="0" y="0"/>
-                      <a:ext cx="5940425" cy="3630226"/>
+                      <a:ext cx="6798736" cy="2867131"/>
                     </a:xfrm>
                     <a:prstGeom prst="rect">
                       <a:avLst/>
@@ -9433,6 +9421,15 @@
           <w:szCs w:val="26"/>
         </w:rPr>
       </w:pPr>
+    </w:p>
+    <w:p>
+      <w:pPr>
+        <w:rPr>
+          <w:color w:val="000000" w:themeColor="text1"/>
+          <w:sz w:val="26"/>
+          <w:szCs w:val="26"/>
+        </w:rPr>
+      </w:pPr>
       <w:r>
         <w:rPr>
           <w:color w:val="000000" w:themeColor="text1"/>
@@ -9458,13 +9455,13 @@
         <w:jc w:val="center"/>
       </w:pPr>
       <w:r>
-        <w:t>4</w:t>
+        <w:t>3</w:t>
       </w:r>
       <w:r>
         <w:t xml:space="preserve">. </w:t>
       </w:r>
       <w:r>
-        <w:t>Кортежи</w:t>
+        <w:t>Рекурсия</w:t>
       </w:r>
     </w:p>
     <w:p>
@@ -9484,43 +9481,70 @@
           <w:color w:val="000000" w:themeColor="text1"/>
           <w:sz w:val="26"/>
           <w:szCs w:val="26"/>
-        </w:rPr>
-      </w:pPr>
-      <w:r>
-        <w:rPr>
-          <w:rFonts w:ascii="Bookman Old Style" w:hAnsi="Bookman Old Style"/>
-          <w:color w:val="000000" w:themeColor="text1"/>
-          <w:sz w:val="26"/>
-          <w:szCs w:val="26"/>
-        </w:rPr>
-        <w:t xml:space="preserve">Кортеж – неизменяемый </w:t>
-      </w:r>
-      <w:r>
-        <w:rPr>
-          <w:rFonts w:ascii="Bookman Old Style" w:hAnsi="Bookman Old Style"/>
-          <w:color w:val="000000" w:themeColor="text1"/>
-          <w:sz w:val="26"/>
-          <w:szCs w:val="26"/>
-        </w:rPr>
-        <w:t>«</w:t>
-      </w:r>
-      <w:r>
-        <w:rPr>
-          <w:rFonts w:ascii="Bookman Old Style" w:hAnsi="Bookman Old Style"/>
-          <w:color w:val="000000" w:themeColor="text1"/>
-          <w:sz w:val="26"/>
-          <w:szCs w:val="26"/>
-        </w:rPr>
-        <w:t>список</w:t>
-      </w:r>
-      <w:r>
-        <w:rPr>
-          <w:rFonts w:ascii="Bookman Old Style" w:hAnsi="Bookman Old Style"/>
-          <w:color w:val="000000" w:themeColor="text1"/>
-          <w:sz w:val="26"/>
-          <w:szCs w:val="26"/>
-        </w:rPr>
-        <w:t>»</w:t>
+          <w:u w:val="single"/>
+        </w:rPr>
+      </w:pPr>
+      <w:r>
+        <w:rPr>
+          <w:rFonts w:ascii="Bookman Old Style" w:hAnsi="Bookman Old Style"/>
+          <w:color w:val="000000" w:themeColor="text1"/>
+          <w:sz w:val="26"/>
+          <w:szCs w:val="26"/>
+          <w:u w:val="single"/>
+        </w:rPr>
+        <w:t>Пример</w:t>
+      </w:r>
+      <w:r>
+        <w:rPr>
+          <w:rFonts w:ascii="Bookman Old Style" w:hAnsi="Bookman Old Style"/>
+          <w:color w:val="000000" w:themeColor="text1"/>
+          <w:sz w:val="26"/>
+          <w:szCs w:val="26"/>
+          <w:u w:val="single"/>
+        </w:rPr>
+        <w:t xml:space="preserve"> (бегло</w:t>
+      </w:r>
+      <w:proofErr w:type="gramStart"/>
+      <w:r>
+        <w:rPr>
+          <w:rFonts w:ascii="Bookman Old Style" w:hAnsi="Bookman Old Style"/>
+          <w:color w:val="000000" w:themeColor="text1"/>
+          <w:sz w:val="26"/>
+          <w:szCs w:val="26"/>
+          <w:u w:val="single"/>
+        </w:rPr>
+        <w:t xml:space="preserve"> )</w:t>
+      </w:r>
+      <w:proofErr w:type="gramEnd"/>
+      <w:r>
+        <w:rPr>
+          <w:rFonts w:ascii="Bookman Old Style" w:hAnsi="Bookman Old Style"/>
+          <w:color w:val="000000" w:themeColor="text1"/>
+          <w:sz w:val="26"/>
+          <w:szCs w:val="26"/>
+          <w:u w:val="single"/>
+        </w:rPr>
+        <w:t xml:space="preserve"> </w:t>
+      </w:r>
+      <w:r>
+        <w:rPr>
+          <w:rFonts w:ascii="Bookman Old Style" w:hAnsi="Bookman Old Style"/>
+          <w:color w:val="000000" w:themeColor="text1"/>
+          <w:sz w:val="26"/>
+          <w:szCs w:val="26"/>
+          <w:u w:val="single"/>
+        </w:rPr>
+        <w:t>3.1: Фибоначчи</w:t>
+      </w:r>
+      <w:r>
+        <w:rPr>
+          <w:rFonts w:ascii="Bookman Old Style" w:hAnsi="Bookman Old Style"/>
+          <w:color w:val="000000" w:themeColor="text1"/>
+          <w:sz w:val="26"/>
+          <w:szCs w:val="26"/>
+          <w:u w:val="single"/>
+        </w:rPr>
+        <w:t>.</w:t>
       </w:r>
     </w:p>
     <w:p>
@@ -9547,10 +9571,10 @@
           <w:noProof/>
         </w:rPr>
         <w:drawing>
-          <wp:inline distT="0" distB="0" distL="0" distR="0" wp14:anchorId="75CA4733" wp14:editId="6C1A6876">
-            <wp:extent cx="5940425" cy="6138167"/>
+          <wp:inline distT="0" distB="0" distL="0" distR="0" wp14:anchorId="62008E7D" wp14:editId="4A673E35">
+            <wp:extent cx="5940425" cy="3630226"/>
             <wp:effectExtent l="0" t="0" r="0" b="0"/>
-            <wp:docPr id="16" name="Рисунок 16"/>
+            <wp:docPr id="15" name="Рисунок 15"/>
             <wp:cNvGraphicFramePr>
               <a:graphicFrameLocks xmlns:a="http://schemas.openxmlformats.org/drawingml/2006/main" noChangeAspect="1"/>
             </wp:cNvGraphicFramePr>
@@ -9570,7 +9594,7 @@
                   <pic:spPr>
                     <a:xfrm>
                       <a:off x="0" y="0"/>
-                      <a:ext cx="5940425" cy="6138167"/>
+                      <a:ext cx="5940425" cy="3630226"/>
                     </a:xfrm>
                     <a:prstGeom prst="rect">
                       <a:avLst/>
@@ -9585,6 +9609,23 @@
     </w:p>
     <w:p>
       <w:pPr>
+        <w:rPr>
+          <w:color w:val="000000" w:themeColor="text1"/>
+          <w:sz w:val="26"/>
+          <w:szCs w:val="26"/>
+        </w:rPr>
+      </w:pPr>
+      <w:r>
+        <w:rPr>
+          <w:color w:val="000000" w:themeColor="text1"/>
+          <w:sz w:val="26"/>
+          <w:szCs w:val="26"/>
+        </w:rPr>
+        <w:br w:type="page"/>
+      </w:r>
+    </w:p>
+    <w:p>
+      <w:pPr>
         <w:shd w:val="clear" w:color="auto" w:fill="FFFFFF" w:themeFill="background1"/>
         <w:rPr>
           <w:color w:val="000000" w:themeColor="text1"/>
@@ -9595,6 +9636,30 @@
     </w:p>
     <w:p>
       <w:pPr>
+        <w:pStyle w:val="a7"/>
+        <w:jc w:val="center"/>
+      </w:pPr>
+      <w:r>
+        <w:t>4</w:t>
+      </w:r>
+      <w:r>
+        <w:t xml:space="preserve">. </w:t>
+      </w:r>
+      <w:r>
+        <w:t>Кортежи</w:t>
+      </w:r>
+    </w:p>
+    <w:p>
+      <w:pPr>
+        <w:rPr>
+          <w:rFonts w:ascii="Bookman Old Style" w:hAnsi="Bookman Old Style"/>
+          <w:sz w:val="26"/>
+          <w:szCs w:val="26"/>
+        </w:rPr>
+      </w:pPr>
+    </w:p>
+    <w:p>
+      <w:pPr>
         <w:shd w:val="clear" w:color="auto" w:fill="FFFFFF" w:themeFill="background1"/>
         <w:rPr>
           <w:rFonts w:ascii="Bookman Old Style" w:hAnsi="Bookman Old Style"/>
@@ -9610,268 +9675,50 @@
           <w:sz w:val="26"/>
           <w:szCs w:val="26"/>
         </w:rPr>
-        <w:t>Внимание:</w:t>
+        <w:t xml:space="preserve">Кортеж – неизменяемый </w:t>
+      </w:r>
+      <w:r>
+        <w:rPr>
+          <w:rFonts w:ascii="Bookman Old Style" w:hAnsi="Bookman Old Style"/>
+          <w:color w:val="000000" w:themeColor="text1"/>
+          <w:sz w:val="26"/>
+          <w:szCs w:val="26"/>
+        </w:rPr>
+        <w:t>«</w:t>
+      </w:r>
+      <w:r>
+        <w:rPr>
+          <w:rFonts w:ascii="Bookman Old Style" w:hAnsi="Bookman Old Style"/>
+          <w:color w:val="000000" w:themeColor="text1"/>
+          <w:sz w:val="26"/>
+          <w:szCs w:val="26"/>
+        </w:rPr>
+        <w:t>список</w:t>
+      </w:r>
+      <w:r>
+        <w:rPr>
+          <w:rFonts w:ascii="Bookman Old Style" w:hAnsi="Bookman Old Style"/>
+          <w:color w:val="000000" w:themeColor="text1"/>
+          <w:sz w:val="26"/>
+          <w:szCs w:val="26"/>
+        </w:rPr>
+        <w:t>»</w:t>
       </w:r>
     </w:p>
     <w:p>
       <w:pPr>
         <w:shd w:val="clear" w:color="auto" w:fill="FFFFFF" w:themeFill="background1"/>
         <w:rPr>
-          <w:rFonts w:ascii="Bookman Old Style" w:hAnsi="Bookman Old Style"/>
-          <w:color w:val="000000" w:themeColor="text1"/>
-          <w:sz w:val="26"/>
-          <w:szCs w:val="26"/>
-        </w:rPr>
-      </w:pPr>
-      <w:proofErr w:type="gramStart"/>
-      <w:r>
-        <w:rPr>
-          <w:rFonts w:ascii="Bookman Old Style" w:hAnsi="Bookman Old Style"/>
-          <w:color w:val="000000" w:themeColor="text1"/>
-          <w:sz w:val="26"/>
-          <w:szCs w:val="26"/>
-          <w:shd w:val="clear" w:color="auto" w:fill="D9D9D9" w:themeFill="background1" w:themeFillShade="D9"/>
-          <w:lang w:val="en-US"/>
-        </w:rPr>
-        <w:t>a</w:t>
-      </w:r>
-      <w:r>
-        <w:rPr>
-          <w:rFonts w:ascii="Bookman Old Style" w:hAnsi="Bookman Old Style"/>
-          <w:color w:val="000000" w:themeColor="text1"/>
-          <w:sz w:val="26"/>
-          <w:szCs w:val="26"/>
-          <w:shd w:val="clear" w:color="auto" w:fill="D9D9D9" w:themeFill="background1" w:themeFillShade="D9"/>
-        </w:rPr>
-        <w:t xml:space="preserve">  =</w:t>
-      </w:r>
-      <w:proofErr w:type="gramEnd"/>
-      <w:r>
-        <w:rPr>
-          <w:rFonts w:ascii="Bookman Old Style" w:hAnsi="Bookman Old Style"/>
-          <w:color w:val="000000" w:themeColor="text1"/>
-          <w:sz w:val="26"/>
-          <w:szCs w:val="26"/>
-          <w:shd w:val="clear" w:color="auto" w:fill="D9D9D9" w:themeFill="background1" w:themeFillShade="D9"/>
-        </w:rPr>
-        <w:t xml:space="preserve"> (1, )</w:t>
-      </w:r>
-      <w:r>
-        <w:rPr>
-          <w:rFonts w:ascii="Bookman Old Style" w:hAnsi="Bookman Old Style"/>
-          <w:color w:val="000000" w:themeColor="text1"/>
-          <w:sz w:val="26"/>
-          <w:szCs w:val="26"/>
-        </w:rPr>
-        <w:t xml:space="preserve"> </w:t>
-      </w:r>
-      <w:r>
-        <w:rPr>
-          <w:rFonts w:ascii="Bookman Old Style" w:hAnsi="Bookman Old Style"/>
-          <w:color w:val="000000" w:themeColor="text1"/>
-          <w:sz w:val="26"/>
-          <w:szCs w:val="26"/>
-        </w:rPr>
-        <w:t xml:space="preserve"> </w:t>
-      </w:r>
-      <w:r>
-        <w:rPr>
-          <w:rFonts w:ascii="Bookman Old Style" w:hAnsi="Bookman Old Style"/>
-          <w:color w:val="000000" w:themeColor="text1"/>
-          <w:sz w:val="26"/>
-          <w:szCs w:val="26"/>
-        </w:rPr>
-        <w:t>это кортеж</w:t>
-      </w:r>
-      <w:r>
-        <w:rPr>
-          <w:rFonts w:ascii="Bookman Old Style" w:hAnsi="Bookman Old Style"/>
-          <w:b/>
-          <w:color w:val="000000" w:themeColor="text1"/>
-          <w:sz w:val="26"/>
-          <w:szCs w:val="26"/>
-        </w:rPr>
-        <w:t xml:space="preserve"> </w:t>
-      </w:r>
-      <w:r>
-        <w:rPr>
-          <w:rFonts w:ascii="Bookman Old Style" w:hAnsi="Bookman Old Style"/>
-          <w:b/>
-          <w:color w:val="000000" w:themeColor="text1"/>
-          <w:sz w:val="26"/>
-          <w:szCs w:val="26"/>
-          <w:lang w:val="en-US"/>
-        </w:rPr>
-        <w:t>tuple</w:t>
-      </w:r>
+          <w:color w:val="000000" w:themeColor="text1"/>
+          <w:sz w:val="26"/>
+          <w:szCs w:val="26"/>
+        </w:rPr>
+      </w:pPr>
     </w:p>
     <w:p>
       <w:pPr>
         <w:shd w:val="clear" w:color="auto" w:fill="FFFFFF" w:themeFill="background1"/>
         <w:rPr>
-          <w:rFonts w:ascii="Bookman Old Style" w:hAnsi="Bookman Old Style"/>
-          <w:color w:val="000000" w:themeColor="text1"/>
-          <w:sz w:val="26"/>
-          <w:szCs w:val="26"/>
-        </w:rPr>
-      </w:pPr>
-      <w:proofErr w:type="gramStart"/>
-      <w:r>
-        <w:rPr>
-          <w:rFonts w:ascii="Bookman Old Style" w:hAnsi="Bookman Old Style"/>
-          <w:color w:val="000000" w:themeColor="text1"/>
-          <w:sz w:val="26"/>
-          <w:szCs w:val="26"/>
-          <w:shd w:val="clear" w:color="auto" w:fill="D9D9D9" w:themeFill="background1" w:themeFillShade="D9"/>
-          <w:lang w:val="en-US"/>
-        </w:rPr>
-        <w:t>a</w:t>
-      </w:r>
-      <w:r>
-        <w:rPr>
-          <w:rFonts w:ascii="Bookman Old Style" w:hAnsi="Bookman Old Style"/>
-          <w:color w:val="000000" w:themeColor="text1"/>
-          <w:sz w:val="26"/>
-          <w:szCs w:val="26"/>
-          <w:shd w:val="clear" w:color="auto" w:fill="D9D9D9" w:themeFill="background1" w:themeFillShade="D9"/>
-        </w:rPr>
-        <w:t xml:space="preserve">  =</w:t>
-      </w:r>
-      <w:proofErr w:type="gramEnd"/>
-      <w:r>
-        <w:rPr>
-          <w:rFonts w:ascii="Bookman Old Style" w:hAnsi="Bookman Old Style"/>
-          <w:color w:val="000000" w:themeColor="text1"/>
-          <w:sz w:val="26"/>
-          <w:szCs w:val="26"/>
-          <w:shd w:val="clear" w:color="auto" w:fill="D9D9D9" w:themeFill="background1" w:themeFillShade="D9"/>
-        </w:rPr>
-        <w:t xml:space="preserve"> (1  )</w:t>
-      </w:r>
-      <w:r>
-        <w:rPr>
-          <w:rFonts w:ascii="Bookman Old Style" w:hAnsi="Bookman Old Style"/>
-          <w:color w:val="000000" w:themeColor="text1"/>
-          <w:sz w:val="26"/>
-          <w:szCs w:val="26"/>
-        </w:rPr>
-        <w:t xml:space="preserve"> </w:t>
-      </w:r>
-      <w:r>
-        <w:rPr>
-          <w:rFonts w:ascii="Bookman Old Style" w:hAnsi="Bookman Old Style"/>
-          <w:color w:val="000000" w:themeColor="text1"/>
-          <w:sz w:val="26"/>
-          <w:szCs w:val="26"/>
-        </w:rPr>
-        <w:t xml:space="preserve"> </w:t>
-      </w:r>
-      <w:r>
-        <w:rPr>
-          <w:rFonts w:ascii="Bookman Old Style" w:hAnsi="Bookman Old Style"/>
-          <w:color w:val="000000" w:themeColor="text1"/>
-          <w:sz w:val="26"/>
-          <w:szCs w:val="26"/>
-        </w:rPr>
-        <w:t xml:space="preserve">это </w:t>
-      </w:r>
-      <w:r>
-        <w:rPr>
-          <w:rFonts w:ascii="Bookman Old Style" w:hAnsi="Bookman Old Style"/>
-          <w:color w:val="000000" w:themeColor="text1"/>
-          <w:sz w:val="26"/>
-          <w:szCs w:val="26"/>
-        </w:rPr>
-        <w:t>будет число</w:t>
-      </w:r>
-      <w:r>
-        <w:rPr>
-          <w:rFonts w:ascii="Bookman Old Style" w:hAnsi="Bookman Old Style"/>
-          <w:b/>
-          <w:color w:val="000000" w:themeColor="text1"/>
-          <w:sz w:val="26"/>
-          <w:szCs w:val="26"/>
-        </w:rPr>
-        <w:t xml:space="preserve"> </w:t>
-      </w:r>
-      <w:proofErr w:type="spellStart"/>
-      <w:r>
-        <w:rPr>
-          <w:rFonts w:ascii="Bookman Old Style" w:hAnsi="Bookman Old Style"/>
-          <w:b/>
-          <w:color w:val="000000" w:themeColor="text1"/>
-          <w:sz w:val="26"/>
-          <w:szCs w:val="26"/>
-          <w:lang w:val="en-US"/>
-        </w:rPr>
-        <w:t>int</w:t>
-      </w:r>
-      <w:proofErr w:type="spellEnd"/>
-    </w:p>
-    <w:p>
-      <w:pPr>
-        <w:shd w:val="clear" w:color="auto" w:fill="FFFFFF" w:themeFill="background1"/>
-        <w:rPr>
-          <w:rFonts w:ascii="Bookman Old Style" w:hAnsi="Bookman Old Style"/>
-          <w:color w:val="000000" w:themeColor="text1"/>
-          <w:sz w:val="26"/>
-          <w:szCs w:val="26"/>
-        </w:rPr>
-      </w:pPr>
-    </w:p>
-    <w:p>
-      <w:pPr>
-        <w:rPr>
-          <w:rFonts w:ascii="Bookman Old Style" w:hAnsi="Bookman Old Style"/>
-          <w:color w:val="000000" w:themeColor="text1"/>
-          <w:sz w:val="26"/>
-          <w:szCs w:val="26"/>
-        </w:rPr>
-      </w:pPr>
-      <w:r>
-        <w:rPr>
-          <w:rFonts w:ascii="Bookman Old Style" w:hAnsi="Bookman Old Style"/>
-          <w:color w:val="000000" w:themeColor="text1"/>
-          <w:sz w:val="26"/>
-          <w:szCs w:val="26"/>
-        </w:rPr>
-        <w:br w:type="page"/>
-      </w:r>
-    </w:p>
-    <w:p>
-      <w:pPr>
-        <w:pStyle w:val="1"/>
-        <w:jc w:val="center"/>
-        <w:rPr>
-          <w:lang w:val="en-US"/>
-        </w:rPr>
-      </w:pPr>
-      <w:r>
-        <w:lastRenderedPageBreak/>
-        <w:t xml:space="preserve">Перебор кортежей через </w:t>
-      </w:r>
-      <w:r>
-        <w:rPr>
-          <w:lang w:val="en-US"/>
-        </w:rPr>
-        <w:t>for</w:t>
-      </w:r>
-    </w:p>
-    <w:p>
-      <w:pPr>
-        <w:shd w:val="clear" w:color="auto" w:fill="FFFFFF" w:themeFill="background1"/>
-        <w:rPr>
-          <w:color w:val="000000" w:themeColor="text1"/>
-          <w:sz w:val="26"/>
-          <w:szCs w:val="26"/>
-        </w:rPr>
-      </w:pPr>
-    </w:p>
-    <w:p>
-      <w:pPr>
-        <w:shd w:val="clear" w:color="auto" w:fill="FFFFFF" w:themeFill="background1"/>
-        <w:ind w:left="-851"/>
-        <w:rPr>
           <w:color w:val="000000" w:themeColor="text1"/>
           <w:sz w:val="26"/>
           <w:szCs w:val="26"/>
@@ -9882,10 +9729,10 @@
           <w:noProof/>
         </w:rPr>
         <w:drawing>
-          <wp:inline distT="0" distB="0" distL="0" distR="0" wp14:anchorId="24FC450F" wp14:editId="11C1003E">
-            <wp:extent cx="6481320" cy="4242391"/>
+          <wp:inline distT="0" distB="0" distL="0" distR="0" wp14:anchorId="75CA4733" wp14:editId="6C1A6876">
+            <wp:extent cx="5940425" cy="6138167"/>
             <wp:effectExtent l="0" t="0" r="0" b="0"/>
-            <wp:docPr id="17" name="Рисунок 17"/>
+            <wp:docPr id="16" name="Рисунок 16"/>
             <wp:cNvGraphicFramePr>
               <a:graphicFrameLocks xmlns:a="http://schemas.openxmlformats.org/drawingml/2006/main" noChangeAspect="1"/>
             </wp:cNvGraphicFramePr>
@@ -9905,7 +9752,7 @@
                   <pic:spPr>
                     <a:xfrm>
                       <a:off x="0" y="0"/>
-                      <a:ext cx="6481720" cy="4242653"/>
+                      <a:ext cx="5940425" cy="6138167"/>
                     </a:xfrm>
                     <a:prstGeom prst="rect">
                       <a:avLst/>
@@ -9925,7 +9772,6 @@
           <w:color w:val="000000" w:themeColor="text1"/>
           <w:sz w:val="26"/>
           <w:szCs w:val="26"/>
-          <w:lang w:val="en-US"/>
         </w:rPr>
       </w:pPr>
     </w:p>
@@ -9933,12 +9779,246 @@
       <w:pPr>
         <w:shd w:val="clear" w:color="auto" w:fill="FFFFFF" w:themeFill="background1"/>
         <w:rPr>
-          <w:color w:val="000000" w:themeColor="text1"/>
-          <w:sz w:val="26"/>
-          <w:szCs w:val="26"/>
-          <w:lang w:val="en-US"/>
-        </w:rPr>
-      </w:pPr>
+          <w:rFonts w:ascii="Bookman Old Style" w:hAnsi="Bookman Old Style"/>
+          <w:color w:val="000000" w:themeColor="text1"/>
+          <w:sz w:val="26"/>
+          <w:szCs w:val="26"/>
+        </w:rPr>
+      </w:pPr>
+      <w:r>
+        <w:rPr>
+          <w:rFonts w:ascii="Bookman Old Style" w:hAnsi="Bookman Old Style"/>
+          <w:color w:val="000000" w:themeColor="text1"/>
+          <w:sz w:val="26"/>
+          <w:szCs w:val="26"/>
+        </w:rPr>
+        <w:t>Внимание:</w:t>
+      </w:r>
+    </w:p>
+    <w:p>
+      <w:pPr>
+        <w:shd w:val="clear" w:color="auto" w:fill="FFFFFF" w:themeFill="background1"/>
+        <w:rPr>
+          <w:rFonts w:ascii="Bookman Old Style" w:hAnsi="Bookman Old Style"/>
+          <w:color w:val="000000" w:themeColor="text1"/>
+          <w:sz w:val="26"/>
+          <w:szCs w:val="26"/>
+        </w:rPr>
+      </w:pPr>
+      <w:proofErr w:type="gramStart"/>
+      <w:r>
+        <w:rPr>
+          <w:rFonts w:ascii="Bookman Old Style" w:hAnsi="Bookman Old Style"/>
+          <w:color w:val="000000" w:themeColor="text1"/>
+          <w:sz w:val="26"/>
+          <w:szCs w:val="26"/>
+          <w:shd w:val="clear" w:color="auto" w:fill="D9D9D9" w:themeFill="background1" w:themeFillShade="D9"/>
+          <w:lang w:val="en-US"/>
+        </w:rPr>
+        <w:t>a</w:t>
+      </w:r>
+      <w:r>
+        <w:rPr>
+          <w:rFonts w:ascii="Bookman Old Style" w:hAnsi="Bookman Old Style"/>
+          <w:color w:val="000000" w:themeColor="text1"/>
+          <w:sz w:val="26"/>
+          <w:szCs w:val="26"/>
+          <w:shd w:val="clear" w:color="auto" w:fill="D9D9D9" w:themeFill="background1" w:themeFillShade="D9"/>
+        </w:rPr>
+        <w:t xml:space="preserve">  =</w:t>
+      </w:r>
+      <w:proofErr w:type="gramEnd"/>
+      <w:r>
+        <w:rPr>
+          <w:rFonts w:ascii="Bookman Old Style" w:hAnsi="Bookman Old Style"/>
+          <w:color w:val="000000" w:themeColor="text1"/>
+          <w:sz w:val="26"/>
+          <w:szCs w:val="26"/>
+          <w:shd w:val="clear" w:color="auto" w:fill="D9D9D9" w:themeFill="background1" w:themeFillShade="D9"/>
+        </w:rPr>
+        <w:t xml:space="preserve"> (1, )</w:t>
+      </w:r>
+      <w:r>
+        <w:rPr>
+          <w:rFonts w:ascii="Bookman Old Style" w:hAnsi="Bookman Old Style"/>
+          <w:color w:val="000000" w:themeColor="text1"/>
+          <w:sz w:val="26"/>
+          <w:szCs w:val="26"/>
+        </w:rPr>
+        <w:t xml:space="preserve"> </w:t>
+      </w:r>
+      <w:r>
+        <w:rPr>
+          <w:rFonts w:ascii="Bookman Old Style" w:hAnsi="Bookman Old Style"/>
+          <w:color w:val="000000" w:themeColor="text1"/>
+          <w:sz w:val="26"/>
+          <w:szCs w:val="26"/>
+        </w:rPr>
+        <w:t xml:space="preserve"> </w:t>
+      </w:r>
+      <w:r>
+        <w:rPr>
+          <w:rFonts w:ascii="Bookman Old Style" w:hAnsi="Bookman Old Style"/>
+          <w:color w:val="000000" w:themeColor="text1"/>
+          <w:sz w:val="26"/>
+          <w:szCs w:val="26"/>
+        </w:rPr>
+        <w:t>это кортеж</w:t>
+      </w:r>
+      <w:r>
+        <w:rPr>
+          <w:rFonts w:ascii="Bookman Old Style" w:hAnsi="Bookman Old Style"/>
+          <w:b/>
+          <w:color w:val="000000" w:themeColor="text1"/>
+          <w:sz w:val="26"/>
+          <w:szCs w:val="26"/>
+        </w:rPr>
+        <w:t xml:space="preserve"> </w:t>
+      </w:r>
+      <w:r>
+        <w:rPr>
+          <w:rFonts w:ascii="Bookman Old Style" w:hAnsi="Bookman Old Style"/>
+          <w:b/>
+          <w:color w:val="000000" w:themeColor="text1"/>
+          <w:sz w:val="26"/>
+          <w:szCs w:val="26"/>
+          <w:lang w:val="en-US"/>
+        </w:rPr>
+        <w:t>tuple</w:t>
+      </w:r>
+    </w:p>
+    <w:p>
+      <w:pPr>
+        <w:shd w:val="clear" w:color="auto" w:fill="FFFFFF" w:themeFill="background1"/>
+        <w:rPr>
+          <w:rFonts w:ascii="Bookman Old Style" w:hAnsi="Bookman Old Style"/>
+          <w:color w:val="000000" w:themeColor="text1"/>
+          <w:sz w:val="26"/>
+          <w:szCs w:val="26"/>
+        </w:rPr>
+      </w:pPr>
+      <w:proofErr w:type="gramStart"/>
+      <w:r>
+        <w:rPr>
+          <w:rFonts w:ascii="Bookman Old Style" w:hAnsi="Bookman Old Style"/>
+          <w:color w:val="000000" w:themeColor="text1"/>
+          <w:sz w:val="26"/>
+          <w:szCs w:val="26"/>
+          <w:shd w:val="clear" w:color="auto" w:fill="D9D9D9" w:themeFill="background1" w:themeFillShade="D9"/>
+          <w:lang w:val="en-US"/>
+        </w:rPr>
+        <w:t>a</w:t>
+      </w:r>
+      <w:r>
+        <w:rPr>
+          <w:rFonts w:ascii="Bookman Old Style" w:hAnsi="Bookman Old Style"/>
+          <w:color w:val="000000" w:themeColor="text1"/>
+          <w:sz w:val="26"/>
+          <w:szCs w:val="26"/>
+          <w:shd w:val="clear" w:color="auto" w:fill="D9D9D9" w:themeFill="background1" w:themeFillShade="D9"/>
+        </w:rPr>
+        <w:t xml:space="preserve">  =</w:t>
+      </w:r>
+      <w:proofErr w:type="gramEnd"/>
+      <w:r>
+        <w:rPr>
+          <w:rFonts w:ascii="Bookman Old Style" w:hAnsi="Bookman Old Style"/>
+          <w:color w:val="000000" w:themeColor="text1"/>
+          <w:sz w:val="26"/>
+          <w:szCs w:val="26"/>
+          <w:shd w:val="clear" w:color="auto" w:fill="D9D9D9" w:themeFill="background1" w:themeFillShade="D9"/>
+        </w:rPr>
+        <w:t xml:space="preserve"> (1  )</w:t>
+      </w:r>
+      <w:r>
+        <w:rPr>
+          <w:rFonts w:ascii="Bookman Old Style" w:hAnsi="Bookman Old Style"/>
+          <w:color w:val="000000" w:themeColor="text1"/>
+          <w:sz w:val="26"/>
+          <w:szCs w:val="26"/>
+        </w:rPr>
+        <w:t xml:space="preserve"> </w:t>
+      </w:r>
+      <w:r>
+        <w:rPr>
+          <w:rFonts w:ascii="Bookman Old Style" w:hAnsi="Bookman Old Style"/>
+          <w:color w:val="000000" w:themeColor="text1"/>
+          <w:sz w:val="26"/>
+          <w:szCs w:val="26"/>
+        </w:rPr>
+        <w:t xml:space="preserve"> </w:t>
+      </w:r>
+      <w:r>
+        <w:rPr>
+          <w:rFonts w:ascii="Bookman Old Style" w:hAnsi="Bookman Old Style"/>
+          <w:color w:val="000000" w:themeColor="text1"/>
+          <w:sz w:val="26"/>
+          <w:szCs w:val="26"/>
+        </w:rPr>
+        <w:t xml:space="preserve">это </w:t>
+      </w:r>
+      <w:r>
+        <w:rPr>
+          <w:rFonts w:ascii="Bookman Old Style" w:hAnsi="Bookman Old Style"/>
+          <w:color w:val="000000" w:themeColor="text1"/>
+          <w:sz w:val="26"/>
+          <w:szCs w:val="26"/>
+        </w:rPr>
+        <w:t>будет число</w:t>
+      </w:r>
+      <w:r>
+        <w:rPr>
+          <w:rFonts w:ascii="Bookman Old Style" w:hAnsi="Bookman Old Style"/>
+          <w:b/>
+          <w:color w:val="000000" w:themeColor="text1"/>
+          <w:sz w:val="26"/>
+          <w:szCs w:val="26"/>
+        </w:rPr>
+        <w:t xml:space="preserve"> </w:t>
+      </w:r>
+      <w:proofErr w:type="spellStart"/>
+      <w:r>
+        <w:rPr>
+          <w:rFonts w:ascii="Bookman Old Style" w:hAnsi="Bookman Old Style"/>
+          <w:b/>
+          <w:color w:val="000000" w:themeColor="text1"/>
+          <w:sz w:val="26"/>
+          <w:szCs w:val="26"/>
+          <w:lang w:val="en-US"/>
+        </w:rPr>
+        <w:t>int</w:t>
+      </w:r>
+      <w:proofErr w:type="spellEnd"/>
+    </w:p>
+    <w:p>
+      <w:pPr>
+        <w:shd w:val="clear" w:color="auto" w:fill="FFFFFF" w:themeFill="background1"/>
+        <w:rPr>
+          <w:rFonts w:ascii="Bookman Old Style" w:hAnsi="Bookman Old Style"/>
+          <w:color w:val="000000" w:themeColor="text1"/>
+          <w:sz w:val="26"/>
+          <w:szCs w:val="26"/>
+        </w:rPr>
+      </w:pPr>
+    </w:p>
+    <w:p>
+      <w:pPr>
+        <w:rPr>
+          <w:rFonts w:ascii="Bookman Old Style" w:hAnsi="Bookman Old Style"/>
+          <w:color w:val="000000" w:themeColor="text1"/>
+          <w:sz w:val="26"/>
+          <w:szCs w:val="26"/>
+        </w:rPr>
+      </w:pPr>
+      <w:r>
+        <w:rPr>
+          <w:rFonts w:ascii="Bookman Old Style" w:hAnsi="Bookman Old Style"/>
+          <w:color w:val="000000" w:themeColor="text1"/>
+          <w:sz w:val="26"/>
+          <w:szCs w:val="26"/>
+        </w:rPr>
+        <w:br w:type="page"/>
+      </w:r>
     </w:p>
     <w:p>
       <w:pPr>
@@ -9949,13 +10029,14 @@
         </w:rPr>
       </w:pPr>
       <w:r>
-        <w:t>Распаковка</w:t>
-      </w:r>
-      <w:r>
-        <w:t xml:space="preserve"> кортежей </w:t>
-      </w:r>
-      <w:r>
-        <w:t>в отдельные переменные</w:t>
+        <w:lastRenderedPageBreak/>
+        <w:t xml:space="preserve">Перебор кортежей через </w:t>
+      </w:r>
+      <w:r>
+        <w:rPr>
+          <w:lang w:val="en-US"/>
+        </w:rPr>
+        <w:t>for</w:t>
       </w:r>
     </w:p>
     <w:p>
@@ -9983,10 +10064,10 @@
           <w:noProof/>
         </w:rPr>
         <w:drawing>
-          <wp:inline distT="0" distB="0" distL="0" distR="0" wp14:anchorId="65DF4F67" wp14:editId="499E007D">
-            <wp:extent cx="6454312" cy="1371600"/>
+          <wp:inline distT="0" distB="0" distL="0" distR="0" wp14:anchorId="24FC450F" wp14:editId="11C1003E">
+            <wp:extent cx="6481320" cy="4242391"/>
             <wp:effectExtent l="0" t="0" r="0" b="0"/>
-            <wp:docPr id="3" name="Рисунок 3"/>
+            <wp:docPr id="17" name="Рисунок 17"/>
             <wp:cNvGraphicFramePr>
               <a:graphicFrameLocks xmlns:a="http://schemas.openxmlformats.org/drawingml/2006/main" noChangeAspect="1"/>
             </wp:cNvGraphicFramePr>
@@ -10006,6 +10087,101 @@
                   <pic:spPr>
                     <a:xfrm>
                       <a:off x="0" y="0"/>
+                      <a:ext cx="6481720" cy="4242653"/>
+                    </a:xfrm>
+                    <a:prstGeom prst="rect">
+                      <a:avLst/>
+                    </a:prstGeom>
+                  </pic:spPr>
+                </pic:pic>
+              </a:graphicData>
+            </a:graphic>
+          </wp:inline>
+        </w:drawing>
+      </w:r>
+    </w:p>
+    <w:p>
+      <w:pPr>
+        <w:shd w:val="clear" w:color="auto" w:fill="FFFFFF" w:themeFill="background1"/>
+        <w:rPr>
+          <w:color w:val="000000" w:themeColor="text1"/>
+          <w:sz w:val="26"/>
+          <w:szCs w:val="26"/>
+          <w:lang w:val="en-US"/>
+        </w:rPr>
+      </w:pPr>
+    </w:p>
+    <w:p>
+      <w:pPr>
+        <w:shd w:val="clear" w:color="auto" w:fill="FFFFFF" w:themeFill="background1"/>
+        <w:rPr>
+          <w:color w:val="000000" w:themeColor="text1"/>
+          <w:sz w:val="26"/>
+          <w:szCs w:val="26"/>
+          <w:lang w:val="en-US"/>
+        </w:rPr>
+      </w:pPr>
+    </w:p>
+    <w:p>
+      <w:pPr>
+        <w:pStyle w:val="1"/>
+        <w:jc w:val="center"/>
+        <w:rPr>
+          <w:lang w:val="en-US"/>
+        </w:rPr>
+      </w:pPr>
+      <w:r>
+        <w:t>Распаковка кортежей в отдельные переменные</w:t>
+      </w:r>
+    </w:p>
+    <w:p>
+      <w:pPr>
+        <w:shd w:val="clear" w:color="auto" w:fill="FFFFFF" w:themeFill="background1"/>
+        <w:rPr>
+          <w:color w:val="000000" w:themeColor="text1"/>
+          <w:sz w:val="26"/>
+          <w:szCs w:val="26"/>
+        </w:rPr>
+      </w:pPr>
+    </w:p>
+    <w:p>
+      <w:pPr>
+        <w:shd w:val="clear" w:color="auto" w:fill="FFFFFF" w:themeFill="background1"/>
+        <w:ind w:left="-851"/>
+        <w:rPr>
+          <w:color w:val="000000" w:themeColor="text1"/>
+          <w:sz w:val="26"/>
+          <w:szCs w:val="26"/>
+        </w:rPr>
+      </w:pPr>
+      <w:r>
+        <w:rPr>
+          <w:noProof/>
+        </w:rPr>
+        <w:drawing>
+          <wp:inline distT="0" distB="0" distL="0" distR="0" wp14:anchorId="65DF4F67" wp14:editId="499E007D">
+            <wp:extent cx="6454312" cy="1371600"/>
+            <wp:effectExtent l="0" t="0" r="0" b="0"/>
+            <wp:docPr id="3" name="Рисунок 3"/>
+            <wp:cNvGraphicFramePr>
+              <a:graphicFrameLocks xmlns:a="http://schemas.openxmlformats.org/drawingml/2006/main" noChangeAspect="1"/>
+            </wp:cNvGraphicFramePr>
+            <a:graphic xmlns:a="http://schemas.openxmlformats.org/drawingml/2006/main">
+              <a:graphicData uri="http://schemas.openxmlformats.org/drawingml/2006/picture">
+                <pic:pic xmlns:pic="http://schemas.openxmlformats.org/drawingml/2006/picture">
+                  <pic:nvPicPr>
+                    <pic:cNvPr id="0" name=""/>
+                    <pic:cNvPicPr/>
+                  </pic:nvPicPr>
+                  <pic:blipFill>
+                    <a:blip r:embed="rId25"/>
+                    <a:stretch>
+                      <a:fillRect/>
+                    </a:stretch>
+                  </pic:blipFill>
+                  <pic:spPr>
+                    <a:xfrm>
+                      <a:off x="0" y="0"/>
                       <a:ext cx="6454384" cy="1371615"/>
                     </a:xfrm>
                     <a:prstGeom prst="rect">
@@ -10658,7 +10834,6 @@
           <w:rFonts w:ascii="Bookman Old Style" w:hAnsi="Bookman Old Style"/>
           <w:sz w:val="26"/>
           <w:szCs w:val="26"/>
-          <w:lang w:val="en-US"/>
         </w:rPr>
       </w:pPr>
       <w:proofErr w:type="gramStart"/>
@@ -10669,7 +10844,15 @@
           <w:szCs w:val="26"/>
           <w:lang w:val="en-US"/>
         </w:rPr>
-        <w:t>print(</w:t>
+        <w:t>print</w:t>
+      </w:r>
+      <w:r>
+        <w:rPr>
+          <w:rFonts w:ascii="Bookman Old Style" w:hAnsi="Bookman Old Style"/>
+          <w:sz w:val="26"/>
+          <w:szCs w:val="26"/>
+        </w:rPr>
+        <w:t>(</w:t>
       </w:r>
       <w:proofErr w:type="gramEnd"/>
       <w:r>
@@ -10679,7 +10862,32 @@
           <w:szCs w:val="26"/>
           <w:lang w:val="en-US"/>
         </w:rPr>
-        <w:t>dictionary['left'])  # ←</w:t>
+        <w:t>dictionary</w:t>
+      </w:r>
+      <w:r>
+        <w:rPr>
+          <w:rFonts w:ascii="Bookman Old Style" w:hAnsi="Bookman Old Style"/>
+          <w:sz w:val="26"/>
+          <w:szCs w:val="26"/>
+        </w:rPr>
+        <w:t>['</w:t>
+      </w:r>
+      <w:r>
+        <w:rPr>
+          <w:rFonts w:ascii="Bookman Old Style" w:hAnsi="Bookman Old Style"/>
+          <w:sz w:val="26"/>
+          <w:szCs w:val="26"/>
+          <w:lang w:val="en-US"/>
+        </w:rPr>
+        <w:t>left</w:t>
+      </w:r>
+      <w:r>
+        <w:rPr>
+          <w:rFonts w:ascii="Bookman Old Style" w:hAnsi="Bookman Old Style"/>
+          <w:sz w:val="26"/>
+          <w:szCs w:val="26"/>
+        </w:rPr>
+        <w:t>'])  # ←</w:t>
       </w:r>
     </w:p>
     <w:p>
@@ -10746,32 +10954,15 @@
           <w:szCs w:val="26"/>
           <w:u w:val="single"/>
         </w:rPr>
-        <w:t>Пример 5.2</w:t>
-      </w:r>
-      <w:r>
-        <w:rPr>
-          <w:rFonts w:ascii="Bookman Old Style" w:hAnsi="Bookman Old Style"/>
-          <w:sz w:val="26"/>
-          <w:szCs w:val="26"/>
-          <w:u w:val="single"/>
-        </w:rPr>
-        <w:t>.</w:t>
-      </w:r>
-      <w:r>
-        <w:rPr>
-          <w:rFonts w:ascii="Bookman Old Style" w:hAnsi="Bookman Old Style"/>
-          <w:sz w:val="26"/>
-          <w:szCs w:val="26"/>
-        </w:rPr>
-        <w:t xml:space="preserve"> </w:t>
-      </w:r>
-      <w:r>
-        <w:rPr>
-          <w:rFonts w:ascii="Bookman Old Style" w:hAnsi="Bookman Old Style"/>
-          <w:sz w:val="26"/>
-          <w:szCs w:val="26"/>
-        </w:rPr>
-        <w:t>Перебор словаря</w:t>
+        <w:t>Пример 5.2.</w:t>
+      </w:r>
+      <w:r>
+        <w:rPr>
+          <w:rFonts w:ascii="Bookman Old Style" w:hAnsi="Bookman Old Style"/>
+          <w:sz w:val="26"/>
+          <w:szCs w:val="26"/>
+        </w:rPr>
+        <w:t xml:space="preserve"> Перебор словаря</w:t>
       </w:r>
     </w:p>
     <w:p>
@@ -11592,9 +11783,6 @@
       <w:pPr>
         <w:pStyle w:val="a7"/>
         <w:jc w:val="center"/>
-        <w:rPr>
-          <w:lang w:val="en-US"/>
-        </w:rPr>
       </w:pPr>
       <w:r>
         <w:lastRenderedPageBreak/>
@@ -11607,19 +11795,21 @@
         <w:t>Множества</w:t>
       </w:r>
       <w:r>
-        <w:rPr>
-          <w:lang w:val="en-US"/>
-        </w:rPr>
-        <w:t xml:space="preserve"> set</w:t>
-      </w:r>
-    </w:p>
-    <w:p>
-      <w:pPr>
-        <w:rPr>
-          <w:rFonts w:ascii="Bookman Old Style" w:hAnsi="Bookman Old Style"/>
-          <w:sz w:val="26"/>
-          <w:szCs w:val="26"/>
-          <w:lang w:val="en-US"/>
+        <w:t xml:space="preserve"> </w:t>
+      </w:r>
+      <w:r>
+        <w:rPr>
+          <w:lang w:val="en-US"/>
+        </w:rPr>
+        <w:t>set</w:t>
+      </w:r>
+    </w:p>
+    <w:p>
+      <w:pPr>
+        <w:rPr>
+          <w:rFonts w:ascii="Bookman Old Style" w:hAnsi="Bookman Old Style"/>
+          <w:sz w:val="26"/>
+          <w:szCs w:val="26"/>
         </w:rPr>
       </w:pPr>
       <w:r>
@@ -11637,7 +11827,6 @@
           <w:rFonts w:ascii="Bookman Old Style" w:hAnsi="Bookman Old Style"/>
           <w:sz w:val="26"/>
           <w:szCs w:val="26"/>
-          <w:lang w:val="en-US"/>
         </w:rPr>
       </w:pPr>
     </w:p>
@@ -12170,6 +12359,7 @@
           <w:color w:val="000000" w:themeColor="text1"/>
           <w:sz w:val="26"/>
           <w:szCs w:val="26"/>
+          <w:lang w:val="en-US"/>
         </w:rPr>
       </w:pPr>
       <w:proofErr w:type="gramStart"/>
@@ -12190,6 +12380,7 @@
           <w:color w:val="000000" w:themeColor="text1"/>
           <w:sz w:val="26"/>
           <w:szCs w:val="26"/>
+          <w:lang w:val="en-US"/>
         </w:rPr>
         <w:t xml:space="preserve"> = {'</w:t>
       </w:r>
@@ -12209,6 +12400,7 @@
           <w:color w:val="000000" w:themeColor="text1"/>
           <w:sz w:val="26"/>
           <w:szCs w:val="26"/>
+          <w:lang w:val="en-US"/>
         </w:rPr>
         <w:t>', '</w:t>
       </w:r>
@@ -12228,6 +12420,7 @@
           <w:color w:val="000000" w:themeColor="text1"/>
           <w:sz w:val="26"/>
           <w:szCs w:val="26"/>
+          <w:lang w:val="en-US"/>
         </w:rPr>
         <w:t>', '</w:t>
       </w:r>
@@ -12247,6 +12440,7 @@
           <w:color w:val="000000" w:themeColor="text1"/>
           <w:sz w:val="26"/>
           <w:szCs w:val="26"/>
+          <w:lang w:val="en-US"/>
         </w:rPr>
         <w:t>'}</w:t>
       </w:r>
@@ -12256,6 +12450,7 @@
           <w:color w:val="000000" w:themeColor="text1"/>
           <w:sz w:val="26"/>
           <w:szCs w:val="26"/>
+          <w:lang w:val="en-US"/>
         </w:rPr>
         <w:br/>
       </w:r>
@@ -12275,6 +12470,7 @@
           <w:color w:val="000000" w:themeColor="text1"/>
           <w:sz w:val="26"/>
           <w:szCs w:val="26"/>
+          <w:lang w:val="en-US"/>
         </w:rPr>
         <w:t>(</w:t>
       </w:r>
@@ -12294,6 +12490,7 @@
           <w:color w:val="000000" w:themeColor="text1"/>
           <w:sz w:val="26"/>
           <w:szCs w:val="26"/>
+          <w:lang w:val="en-US"/>
         </w:rPr>
         <w:t>)       #</w:t>
       </w:r>
@@ -12303,6 +12500,7 @@
           <w:color w:val="000000" w:themeColor="text1"/>
           <w:sz w:val="26"/>
           <w:szCs w:val="26"/>
+          <w:lang w:val="en-US"/>
         </w:rPr>
         <w:t xml:space="preserve"> </w:t>
       </w:r>
@@ -12313,14 +12511,25 @@
           <w:sz w:val="26"/>
           <w:szCs w:val="26"/>
         </w:rPr>
-        <w:t>Множество:</w:t>
-      </w:r>
-      <w:r>
-        <w:rPr>
-          <w:rFonts w:ascii="Bookman Old Style" w:hAnsi="Bookman Old Style"/>
-          <w:color w:val="000000" w:themeColor="text1"/>
-          <w:sz w:val="26"/>
-          <w:szCs w:val="26"/>
+        <w:t>Множество</w:t>
+      </w:r>
+      <w:r>
+        <w:rPr>
+          <w:rFonts w:ascii="Bookman Old Style" w:hAnsi="Bookman Old Style"/>
+          <w:color w:val="000000" w:themeColor="text1"/>
+          <w:sz w:val="26"/>
+          <w:szCs w:val="26"/>
+          <w:lang w:val="en-US"/>
+        </w:rPr>
+        <w:t>:</w:t>
+      </w:r>
+      <w:r>
+        <w:rPr>
+          <w:rFonts w:ascii="Bookman Old Style" w:hAnsi="Bookman Old Style"/>
+          <w:color w:val="000000" w:themeColor="text1"/>
+          <w:sz w:val="26"/>
+          <w:szCs w:val="26"/>
+          <w:lang w:val="en-US"/>
         </w:rPr>
         <w:t xml:space="preserve"> {'</w:t>
       </w:r>
@@ -12340,6 +12549,7 @@
           <w:color w:val="000000" w:themeColor="text1"/>
           <w:sz w:val="26"/>
           <w:szCs w:val="26"/>
+          <w:lang w:val="en-US"/>
         </w:rPr>
         <w:t>', '</w:t>
       </w:r>
@@ -12359,6 +12569,7 @@
           <w:color w:val="000000" w:themeColor="text1"/>
           <w:sz w:val="26"/>
           <w:szCs w:val="26"/>
+          <w:lang w:val="en-US"/>
         </w:rPr>
         <w:t>', '</w:t>
       </w:r>
@@ -12378,6 +12589,7 @@
           <w:color w:val="000000" w:themeColor="text1"/>
           <w:sz w:val="26"/>
           <w:szCs w:val="26"/>
+          <w:lang w:val="en-US"/>
         </w:rPr>
         <w:t>'}</w:t>
       </w:r>
@@ -12391,6 +12603,7 @@
           <w:color w:val="000000" w:themeColor="text1"/>
           <w:sz w:val="26"/>
           <w:szCs w:val="26"/>
+          <w:lang w:val="en-US"/>
         </w:rPr>
       </w:pPr>
     </w:p>
@@ -12403,6 +12616,7 @@
           <w:color w:val="000000" w:themeColor="text1"/>
           <w:sz w:val="26"/>
           <w:szCs w:val="26"/>
+          <w:lang w:val="en-US"/>
         </w:rPr>
       </w:pPr>
     </w:p>
@@ -12415,6 +12629,7 @@
           <w:color w:val="000000" w:themeColor="text1"/>
           <w:sz w:val="26"/>
           <w:szCs w:val="26"/>
+          <w:lang w:val="en-US"/>
         </w:rPr>
       </w:pPr>
       <w:proofErr w:type="spellStart"/>
@@ -12692,8 +12907,10 @@
           <w:color w:val="000000" w:themeColor="text1"/>
           <w:sz w:val="26"/>
           <w:szCs w:val="26"/>
-        </w:rPr>
-      </w:pPr>
+          <w:lang w:val="en-US"/>
+        </w:rPr>
+      </w:pPr>
+      <w:proofErr w:type="spellStart"/>
       <w:r>
         <w:rPr>
           <w:rFonts w:ascii="Bookman Old Style" w:hAnsi="Bookman Old Style"/>
@@ -12711,6 +12928,7 @@
           <w:color w:val="000000" w:themeColor="text1"/>
           <w:sz w:val="26"/>
           <w:szCs w:val="26"/>
+          <w:lang w:val="en-US"/>
         </w:rPr>
         <w:t>.</w:t>
       </w:r>
@@ -12725,12 +12943,14 @@
         </w:rPr>
         <w:t>add</w:t>
       </w:r>
-      <w:r>
-        <w:rPr>
-          <w:rFonts w:ascii="Bookman Old Style" w:hAnsi="Bookman Old Style"/>
-          <w:color w:val="000000" w:themeColor="text1"/>
-          <w:sz w:val="26"/>
-          <w:szCs w:val="26"/>
+      <w:proofErr w:type="spellEnd"/>
+      <w:r>
+        <w:rPr>
+          <w:rFonts w:ascii="Bookman Old Style" w:hAnsi="Bookman Old Style"/>
+          <w:color w:val="000000" w:themeColor="text1"/>
+          <w:sz w:val="26"/>
+          <w:szCs w:val="26"/>
+          <w:lang w:val="en-US"/>
         </w:rPr>
         <w:t>('</w:t>
       </w:r>
@@ -12750,6 +12970,7 @@
           <w:color w:val="000000" w:themeColor="text1"/>
           <w:sz w:val="26"/>
           <w:szCs w:val="26"/>
+          <w:lang w:val="en-US"/>
         </w:rPr>
         <w:t xml:space="preserve">')   # </w:t>
       </w:r>
@@ -12768,6 +12989,7 @@
           <w:color w:val="000000" w:themeColor="text1"/>
           <w:sz w:val="26"/>
           <w:szCs w:val="26"/>
+          <w:lang w:val="en-US"/>
         </w:rPr>
         <w:t xml:space="preserve"> </w:t>
       </w:r>
@@ -12786,6 +13008,7 @@
           <w:color w:val="000000" w:themeColor="text1"/>
           <w:sz w:val="26"/>
           <w:szCs w:val="26"/>
+          <w:lang w:val="en-US"/>
         </w:rPr>
         <w:t xml:space="preserve"> </w:t>
       </w:r>
@@ -12804,6 +13027,7 @@
           <w:color w:val="000000" w:themeColor="text1"/>
           <w:sz w:val="26"/>
           <w:szCs w:val="26"/>
+          <w:lang w:val="en-US"/>
         </w:rPr>
         <w:t xml:space="preserve"> '</w:t>
       </w:r>
@@ -12823,6 +13047,7 @@
           <w:color w:val="000000" w:themeColor="text1"/>
           <w:sz w:val="26"/>
           <w:szCs w:val="26"/>
+          <w:lang w:val="en-US"/>
         </w:rPr>
         <w:t>'</w:t>
       </w:r>
@@ -12832,6 +13057,7 @@
           <w:color w:val="000000" w:themeColor="text1"/>
           <w:sz w:val="26"/>
           <w:szCs w:val="26"/>
+          <w:lang w:val="en-US"/>
         </w:rPr>
         <w:br/>
       </w:r>
@@ -12851,6 +13077,7 @@
           <w:color w:val="000000" w:themeColor="text1"/>
           <w:sz w:val="26"/>
           <w:szCs w:val="26"/>
+          <w:lang w:val="en-US"/>
         </w:rPr>
         <w:t>(</w:t>
       </w:r>
@@ -12870,6 +13097,7 @@
           <w:color w:val="000000" w:themeColor="text1"/>
           <w:sz w:val="26"/>
           <w:szCs w:val="26"/>
+          <w:lang w:val="en-US"/>
         </w:rPr>
         <w:t>)       # {'</w:t>
       </w:r>
@@ -12889,6 +13117,7 @@
           <w:color w:val="000000" w:themeColor="text1"/>
           <w:sz w:val="26"/>
           <w:szCs w:val="26"/>
+          <w:lang w:val="en-US"/>
         </w:rPr>
         <w:t>', '</w:t>
       </w:r>
@@ -12908,6 +13137,7 @@
           <w:color w:val="000000" w:themeColor="text1"/>
           <w:sz w:val="26"/>
           <w:szCs w:val="26"/>
+          <w:lang w:val="en-US"/>
         </w:rPr>
         <w:t>', '</w:t>
       </w:r>
@@ -12927,6 +13157,7 @@
           <w:color w:val="000000" w:themeColor="text1"/>
           <w:sz w:val="26"/>
           <w:szCs w:val="26"/>
+          <w:lang w:val="en-US"/>
         </w:rPr>
         <w:t>'}</w:t>
       </w:r>
@@ -12940,6 +13171,7 @@
           <w:color w:val="000000" w:themeColor="text1"/>
           <w:sz w:val="26"/>
           <w:szCs w:val="26"/>
+          <w:lang w:val="en-US"/>
         </w:rPr>
       </w:pPr>
     </w:p>
@@ -12952,6 +13184,7 @@
           <w:color w:val="000000" w:themeColor="text1"/>
           <w:sz w:val="26"/>
           <w:szCs w:val="26"/>
+          <w:lang w:val="en-US"/>
         </w:rPr>
       </w:pPr>
     </w:p>
@@ -12964,8 +13197,10 @@
           <w:color w:val="000000" w:themeColor="text1"/>
           <w:sz w:val="26"/>
           <w:szCs w:val="26"/>
-        </w:rPr>
-      </w:pPr>
+          <w:lang w:val="en-US"/>
+        </w:rPr>
+      </w:pPr>
+      <w:proofErr w:type="spellStart"/>
       <w:r>
         <w:rPr>
           <w:rFonts w:ascii="Bookman Old Style" w:hAnsi="Bookman Old Style"/>
@@ -12983,6 +13218,7 @@
           <w:color w:val="000000" w:themeColor="text1"/>
           <w:sz w:val="26"/>
           <w:szCs w:val="26"/>
+          <w:lang w:val="en-US"/>
         </w:rPr>
         <w:t>.</w:t>
       </w:r>
@@ -12997,12 +13233,14 @@
         </w:rPr>
         <w:t>remove</w:t>
       </w:r>
-      <w:r>
-        <w:rPr>
-          <w:rFonts w:ascii="Bookman Old Style" w:hAnsi="Bookman Old Style"/>
-          <w:color w:val="000000" w:themeColor="text1"/>
-          <w:sz w:val="26"/>
-          <w:szCs w:val="26"/>
+      <w:proofErr w:type="spellEnd"/>
+      <w:r>
+        <w:rPr>
+          <w:rFonts w:ascii="Bookman Old Style" w:hAnsi="Bookman Old Style"/>
+          <w:color w:val="000000" w:themeColor="text1"/>
+          <w:sz w:val="26"/>
+          <w:szCs w:val="26"/>
+          <w:lang w:val="en-US"/>
         </w:rPr>
         <w:t>('</w:t>
       </w:r>
@@ -13022,6 +13260,7 @@
           <w:color w:val="000000" w:themeColor="text1"/>
           <w:sz w:val="26"/>
           <w:szCs w:val="26"/>
+          <w:lang w:val="en-US"/>
         </w:rPr>
         <w:t xml:space="preserve">')  # </w:t>
       </w:r>
@@ -13040,6 +13279,7 @@
           <w:color w:val="000000" w:themeColor="text1"/>
           <w:sz w:val="26"/>
           <w:szCs w:val="26"/>
+          <w:lang w:val="en-US"/>
         </w:rPr>
         <w:t xml:space="preserve"> '</w:t>
       </w:r>
@@ -13059,6 +13299,7 @@
           <w:color w:val="000000" w:themeColor="text1"/>
           <w:sz w:val="26"/>
           <w:szCs w:val="26"/>
+          <w:lang w:val="en-US"/>
         </w:rPr>
         <w:t>'</w:t>
       </w:r>
@@ -13068,6 +13309,7 @@
           <w:color w:val="000000" w:themeColor="text1"/>
           <w:sz w:val="26"/>
           <w:szCs w:val="26"/>
+          <w:lang w:val="en-US"/>
         </w:rPr>
         <w:br/>
       </w:r>
@@ -13087,6 +13329,7 @@
           <w:color w:val="000000" w:themeColor="text1"/>
           <w:sz w:val="26"/>
           <w:szCs w:val="26"/>
+          <w:lang w:val="en-US"/>
         </w:rPr>
         <w:t>(</w:t>
       </w:r>
@@ -13106,6 +13349,7 @@
           <w:color w:val="000000" w:themeColor="text1"/>
           <w:sz w:val="26"/>
           <w:szCs w:val="26"/>
+          <w:lang w:val="en-US"/>
         </w:rPr>
         <w:t>)         # {'</w:t>
       </w:r>
@@ -13125,9 +13369,11 @@
           <w:color w:val="000000" w:themeColor="text1"/>
           <w:sz w:val="26"/>
           <w:szCs w:val="26"/>
+          <w:lang w:val="en-US"/>
         </w:rPr>
         <w:t>', '</w:t>
       </w:r>
+      <w:proofErr w:type="spellStart"/>
       <w:r>
         <w:rPr>
           <w:rFonts w:ascii="Bookman Old Style" w:hAnsi="Bookman Old Style"/>
@@ -13144,6 +13390,7 @@
           <w:color w:val="000000" w:themeColor="text1"/>
           <w:sz w:val="26"/>
           <w:szCs w:val="26"/>
+          <w:lang w:val="en-US"/>
         </w:rPr>
         <w:t>','</w:t>
       </w:r>
@@ -13157,12 +13404,14 @@
         </w:rPr>
         <w:t>gray</w:t>
       </w:r>
-      <w:r>
-        <w:rPr>
-          <w:rFonts w:ascii="Bookman Old Style" w:hAnsi="Bookman Old Style"/>
-          <w:color w:val="000000" w:themeColor="text1"/>
-          <w:sz w:val="26"/>
-          <w:szCs w:val="26"/>
+      <w:proofErr w:type="spellEnd"/>
+      <w:r>
+        <w:rPr>
+          <w:rFonts w:ascii="Bookman Old Style" w:hAnsi="Bookman Old Style"/>
+          <w:color w:val="000000" w:themeColor="text1"/>
+          <w:sz w:val="26"/>
+          <w:szCs w:val="26"/>
+          <w:lang w:val="en-US"/>
         </w:rPr>
         <w:t>'}</w:t>
       </w:r>
@@ -13176,6 +13425,7 @@
           <w:color w:val="000000" w:themeColor="text1"/>
           <w:sz w:val="26"/>
           <w:szCs w:val="26"/>
+          <w:lang w:val="en-US"/>
         </w:rPr>
       </w:pPr>
     </w:p>
@@ -13188,17 +13438,21 @@
           <w:color w:val="000000" w:themeColor="text1"/>
           <w:sz w:val="26"/>
           <w:szCs w:val="26"/>
-        </w:rPr>
-      </w:pPr>
-      <w:r>
-        <w:rPr>
-          <w:rFonts w:ascii="Bookman Old Style" w:hAnsi="Bookman Old Style"/>
-          <w:color w:val="000000" w:themeColor="text1"/>
-          <w:sz w:val="26"/>
-          <w:szCs w:val="26"/>
+          <w:lang w:val="en-US"/>
+        </w:rPr>
+      </w:pPr>
+      <w:r>
+        <w:rPr>
+          <w:rFonts w:ascii="Bookman Old Style" w:hAnsi="Bookman Old Style"/>
+          <w:color w:val="000000" w:themeColor="text1"/>
+          <w:sz w:val="26"/>
+          <w:szCs w:val="26"/>
+          <w:lang w:val="en-US"/>
         </w:rPr>
         <w:t xml:space="preserve"># </w:t>
       </w:r>
+      <w:proofErr w:type="spellStart"/>
+      <w:proofErr w:type="gramStart"/>
       <w:r>
         <w:rPr>
           <w:rFonts w:ascii="Bookman Old Style" w:hAnsi="Bookman Old Style"/>
@@ -13216,6 +13470,7 @@
           <w:color w:val="000000" w:themeColor="text1"/>
           <w:sz w:val="26"/>
           <w:szCs w:val="26"/>
+          <w:lang w:val="en-US"/>
         </w:rPr>
         <w:t>.</w:t>
       </w:r>
@@ -13230,14 +13485,27 @@
         </w:rPr>
         <w:t>remove</w:t>
       </w:r>
-      <w:r>
-        <w:rPr>
-          <w:rFonts w:ascii="Bookman Old Style" w:hAnsi="Bookman Old Style"/>
-          <w:color w:val="000000" w:themeColor="text1"/>
-          <w:sz w:val="26"/>
-          <w:szCs w:val="26"/>
-        </w:rPr>
-        <w:t>('</w:t>
+      <w:proofErr w:type="spellEnd"/>
+      <w:r>
+        <w:rPr>
+          <w:rFonts w:ascii="Bookman Old Style" w:hAnsi="Bookman Old Style"/>
+          <w:color w:val="000000" w:themeColor="text1"/>
+          <w:sz w:val="26"/>
+          <w:szCs w:val="26"/>
+          <w:lang w:val="en-US"/>
+        </w:rPr>
+        <w:t>(</w:t>
+      </w:r>
+      <w:proofErr w:type="gramEnd"/>
+      <w:r>
+        <w:rPr>
+          <w:rFonts w:ascii="Bookman Old Style" w:hAnsi="Bookman Old Style"/>
+          <w:color w:val="000000" w:themeColor="text1"/>
+          <w:sz w:val="26"/>
+          <w:szCs w:val="26"/>
+          <w:lang w:val="en-US"/>
+        </w:rPr>
+        <w:t>'</w:t>
       </w:r>
       <w:r>
         <w:rPr>
@@ -13255,6 +13523,7 @@
           <w:color w:val="000000" w:themeColor="text1"/>
           <w:sz w:val="26"/>
           <w:szCs w:val="26"/>
+          <w:lang w:val="en-US"/>
         </w:rPr>
         <w:t xml:space="preserve">') # </w:t>
       </w:r>
@@ -13276,6 +13545,7 @@
           <w:color w:val="000000" w:themeColor="text1"/>
           <w:sz w:val="26"/>
           <w:szCs w:val="26"/>
+          <w:lang w:val="en-US"/>
         </w:rPr>
         <w:t>: '</w:t>
       </w:r>
@@ -13295,6 +13565,7 @@
           <w:color w:val="000000" w:themeColor="text1"/>
           <w:sz w:val="26"/>
           <w:szCs w:val="26"/>
+          <w:lang w:val="en-US"/>
         </w:rPr>
         <w:t>' (</w:t>
       </w:r>
@@ -13313,6 +13584,7 @@
           <w:color w:val="000000" w:themeColor="text1"/>
           <w:sz w:val="26"/>
           <w:szCs w:val="26"/>
+          <w:lang w:val="en-US"/>
         </w:rPr>
         <w:t xml:space="preserve"> </w:t>
       </w:r>
@@ -13331,6 +13603,7 @@
           <w:color w:val="000000" w:themeColor="text1"/>
           <w:sz w:val="26"/>
           <w:szCs w:val="26"/>
+          <w:lang w:val="en-US"/>
         </w:rPr>
         <w:t>)</w:t>
       </w:r>
@@ -13344,6 +13617,7 @@
           <w:color w:val="000000" w:themeColor="text1"/>
           <w:sz w:val="26"/>
           <w:szCs w:val="26"/>
+          <w:lang w:val="en-US"/>
         </w:rPr>
       </w:pPr>
     </w:p>
@@ -13356,17 +13630,20 @@
           <w:color w:val="000000" w:themeColor="text1"/>
           <w:sz w:val="26"/>
           <w:szCs w:val="26"/>
-        </w:rPr>
-      </w:pPr>
-      <w:r>
-        <w:rPr>
-          <w:rFonts w:ascii="Bookman Old Style" w:hAnsi="Bookman Old Style"/>
-          <w:color w:val="000000" w:themeColor="text1"/>
-          <w:sz w:val="26"/>
-          <w:szCs w:val="26"/>
+          <w:lang w:val="en-US"/>
+        </w:rPr>
+      </w:pPr>
+      <w:r>
+        <w:rPr>
+          <w:rFonts w:ascii="Bookman Old Style" w:hAnsi="Bookman Old Style"/>
+          <w:color w:val="000000" w:themeColor="text1"/>
+          <w:sz w:val="26"/>
+          <w:szCs w:val="26"/>
+          <w:lang w:val="en-US"/>
         </w:rPr>
         <w:br/>
       </w:r>
+      <w:proofErr w:type="spellStart"/>
       <w:r>
         <w:rPr>
           <w:rFonts w:ascii="Bookman Old Style" w:hAnsi="Bookman Old Style"/>
@@ -13384,6 +13661,7 @@
           <w:color w:val="000000" w:themeColor="text1"/>
           <w:sz w:val="26"/>
           <w:szCs w:val="26"/>
+          <w:lang w:val="en-US"/>
         </w:rPr>
         <w:t>.</w:t>
       </w:r>
@@ -13398,12 +13676,14 @@
         </w:rPr>
         <w:t>discard</w:t>
       </w:r>
-      <w:r>
-        <w:rPr>
-          <w:rFonts w:ascii="Bookman Old Style" w:hAnsi="Bookman Old Style"/>
-          <w:color w:val="000000" w:themeColor="text1"/>
-          <w:sz w:val="26"/>
-          <w:szCs w:val="26"/>
+      <w:proofErr w:type="spellEnd"/>
+      <w:r>
+        <w:rPr>
+          <w:rFonts w:ascii="Bookman Old Style" w:hAnsi="Bookman Old Style"/>
+          <w:color w:val="000000" w:themeColor="text1"/>
+          <w:sz w:val="26"/>
+          <w:szCs w:val="26"/>
+          <w:lang w:val="en-US"/>
         </w:rPr>
         <w:t>('</w:t>
       </w:r>
@@ -13423,6 +13703,7 @@
           <w:color w:val="000000" w:themeColor="text1"/>
           <w:sz w:val="26"/>
           <w:szCs w:val="26"/>
+          <w:lang w:val="en-US"/>
         </w:rPr>
         <w:t xml:space="preserve">')  # </w:t>
       </w:r>
@@ -13442,6 +13723,7 @@
           <w:color w:val="000000" w:themeColor="text1"/>
           <w:sz w:val="26"/>
           <w:szCs w:val="26"/>
+          <w:lang w:val="en-US"/>
         </w:rPr>
         <w:br/>
       </w:r>
@@ -13461,6 +13743,7 @@
           <w:color w:val="000000" w:themeColor="text1"/>
           <w:sz w:val="26"/>
           <w:szCs w:val="26"/>
+          <w:lang w:val="en-US"/>
         </w:rPr>
         <w:t>(</w:t>
       </w:r>
@@ -13480,26 +13763,9 @@
           <w:color w:val="000000" w:themeColor="text1"/>
           <w:sz w:val="26"/>
           <w:szCs w:val="26"/>
-        </w:rPr>
-        <w:t xml:space="preserve">)        </w:t>
-      </w:r>
-      <w:r>
-        <w:rPr>
-          <w:rFonts w:ascii="Bookman Old Style" w:hAnsi="Bookman Old Style"/>
-          <w:color w:val="000000" w:themeColor="text1"/>
-          <w:sz w:val="26"/>
-          <w:szCs w:val="26"/>
-        </w:rPr>
-        <w:t xml:space="preserve">   </w:t>
-      </w:r>
-      <w:r>
-        <w:rPr>
-          <w:rFonts w:ascii="Bookman Old Style" w:hAnsi="Bookman Old Style"/>
-          <w:color w:val="000000" w:themeColor="text1"/>
-          <w:sz w:val="26"/>
-          <w:szCs w:val="26"/>
-        </w:rPr>
-        <w:t xml:space="preserve">  # {'</w:t>
+          <w:lang w:val="en-US"/>
+        </w:rPr>
+        <w:t>)             # {'</w:t>
       </w:r>
       <w:r>
         <w:rPr>
@@ -13517,9 +13783,11 @@
           <w:color w:val="000000" w:themeColor="text1"/>
           <w:sz w:val="26"/>
           <w:szCs w:val="26"/>
+          <w:lang w:val="en-US"/>
         </w:rPr>
         <w:t>', '</w:t>
       </w:r>
+      <w:proofErr w:type="spellStart"/>
       <w:r>
         <w:rPr>
           <w:rFonts w:ascii="Bookman Old Style" w:hAnsi="Bookman Old Style"/>
@@ -13536,6 +13804,7 @@
           <w:color w:val="000000" w:themeColor="text1"/>
           <w:sz w:val="26"/>
           <w:szCs w:val="26"/>
+          <w:lang w:val="en-US"/>
         </w:rPr>
         <w:t>','</w:t>
       </w:r>
@@ -13549,12 +13818,14 @@
         </w:rPr>
         <w:t>gray</w:t>
       </w:r>
-      <w:r>
-        <w:rPr>
-          <w:rFonts w:ascii="Bookman Old Style" w:hAnsi="Bookman Old Style"/>
-          <w:color w:val="000000" w:themeColor="text1"/>
-          <w:sz w:val="26"/>
-          <w:szCs w:val="26"/>
+      <w:proofErr w:type="spellEnd"/>
+      <w:r>
+        <w:rPr>
+          <w:rFonts w:ascii="Bookman Old Style" w:hAnsi="Bookman Old Style"/>
+          <w:color w:val="000000" w:themeColor="text1"/>
+          <w:sz w:val="26"/>
+          <w:szCs w:val="26"/>
+          <w:lang w:val="en-US"/>
         </w:rPr>
         <w:t>'}</w:t>
       </w:r>
@@ -13568,6 +13839,7 @@
           <w:color w:val="000000" w:themeColor="text1"/>
           <w:sz w:val="26"/>
           <w:szCs w:val="26"/>
+          <w:lang w:val="en-US"/>
         </w:rPr>
       </w:pPr>
     </w:p>
@@ -13580,6 +13852,7 @@
           <w:color w:val="000000" w:themeColor="text1"/>
           <w:sz w:val="26"/>
           <w:szCs w:val="26"/>
+          <w:lang w:val="en-US"/>
         </w:rPr>
       </w:pPr>
     </w:p>
@@ -13592,6 +13865,7 @@
           <w:color w:val="000000" w:themeColor="text1"/>
           <w:sz w:val="26"/>
           <w:szCs w:val="26"/>
+          <w:lang w:val="en-US"/>
         </w:rPr>
       </w:pPr>
       <w:proofErr w:type="spellStart"/>
@@ -13688,6 +13962,7 @@
           <w:color w:val="000000" w:themeColor="text1"/>
           <w:sz w:val="26"/>
           <w:szCs w:val="26"/>
+          <w:lang w:val="en-US"/>
         </w:rPr>
       </w:pPr>
       <w:proofErr w:type="gramStart"/>
@@ -13707,6 +13982,7 @@
           <w:color w:val="000000" w:themeColor="text1"/>
           <w:sz w:val="26"/>
           <w:szCs w:val="26"/>
+          <w:lang w:val="en-US"/>
         </w:rPr>
         <w:t>(</w:t>
       </w:r>
@@ -13727,6 +14003,7 @@
           <w:color w:val="000000" w:themeColor="text1"/>
           <w:sz w:val="26"/>
           <w:szCs w:val="26"/>
+          <w:lang w:val="en-US"/>
         </w:rPr>
         <w:t xml:space="preserve">)    # </w:t>
       </w:r>
@@ -13746,6 +14023,7 @@
           <w:color w:val="000000" w:themeColor="text1"/>
           <w:sz w:val="26"/>
           <w:szCs w:val="26"/>
+          <w:lang w:val="en-US"/>
         </w:rPr>
         <w:t>()</w:t>
       </w:r>
@@ -13758,15 +14036,17 @@
           <w:color w:val="000000" w:themeColor="text1"/>
           <w:sz w:val="26"/>
           <w:szCs w:val="26"/>
-        </w:rPr>
-      </w:pPr>
-    </w:p>
-    <w:p>
-      <w:pPr>
-        <w:rPr>
-          <w:rFonts w:ascii="Bookman Old Style" w:hAnsi="Bookman Old Style"/>
-          <w:sz w:val="26"/>
-          <w:szCs w:val="26"/>
+          <w:lang w:val="en-US"/>
+        </w:rPr>
+      </w:pPr>
+    </w:p>
+    <w:p>
+      <w:pPr>
+        <w:rPr>
+          <w:rFonts w:ascii="Bookman Old Style" w:hAnsi="Bookman Old Style"/>
+          <w:sz w:val="26"/>
+          <w:szCs w:val="26"/>
+          <w:lang w:val="en-US"/>
         </w:rPr>
       </w:pPr>
     </w:p>
@@ -15145,8 +15425,8 @@
       </w:pPr>
     </w:p>
     <w:sectPr>
-      <w:headerReference w:type="default" r:id="rId25"/>
-      <w:footerReference w:type="default" r:id="rId26"/>
+      <w:headerReference w:type="default" r:id="rId26"/>
+      <w:footerReference w:type="default" r:id="rId27"/>
       <w:pgSz w:w="11906" w:h="16838"/>
       <w:pgMar w:top="813" w:right="850" w:bottom="709" w:left="1701" w:header="426" w:footer="227" w:gutter="0"/>
       <w:cols w:space="708"/>
@@ -15217,15 +15497,7 @@
         <w:sz w:val="26"/>
         <w:szCs w:val="26"/>
       </w:rPr>
-      <w:t xml:space="preserve">2 </w:t>
-    </w:r>
-    <w:r>
-      <w:rPr>
-        <w:rFonts w:ascii="Bookman Old Style" w:hAnsi="Bookman Old Style" w:cs="Tahoma"/>
-        <w:sz w:val="26"/>
-        <w:szCs w:val="26"/>
-      </w:rPr>
-      <w:t>(</w:t>
+      <w:t>2 (</w:t>
     </w:r>
     <w:r>
       <w:rPr>
@@ -15286,6 +15558,7 @@
         <w:docPartUnique/>
       </w:docPartObj>
     </w:sdtPr>
+    <w:sdtEndPr/>
     <w:sdtContent>
       <w:p>
         <w:pPr>
@@ -16381,7 +16654,7 @@
 </file>
 
 <file path=customXml/itemProps1.xml><?xml version="1.0" encoding="utf-8"?>
-<ds:datastoreItem xmlns:ds="http://schemas.openxmlformats.org/officeDocument/2006/customXml" ds:itemID="{59643B4A-4F45-4528-9899-B231886525FF}">
+<ds:datastoreItem xmlns:ds="http://schemas.openxmlformats.org/officeDocument/2006/customXml" ds:itemID="{B6AEC02E-0D53-44CF-B234-9892DABBA32C}">
   <ds:schemaRefs>
     <ds:schemaRef ds:uri="http://schemas.openxmlformats.org/officeDocument/2006/bibliography"/>
   </ds:schemaRefs>

</xml_diff>